<commit_message>
actualización plan de software
</commit_message>
<xml_diff>
--- a/Proyecto/Presentación trabajo Norato´s Parking/Pruebas/Plantilla de Plan de Pruebas de Software.docx
+++ b/Proyecto/Presentación trabajo Norato´s Parking/Pruebas/Plantilla de Plan de Pruebas de Software.docx
@@ -1,6 +1,6 @@
 
 <file path=word/document.xml><?xml version="1.0" encoding="utf-8"?>
-<w:document xmlns:ve="http://schemas.openxmlformats.org/markup-compatibility/2006" xmlns:o="urn:schemas-microsoft-com:office:office" xmlns:r="http://schemas.openxmlformats.org/officeDocument/2006/relationships" xmlns:m="http://schemas.openxmlformats.org/officeDocument/2006/math" xmlns:v="urn:schemas-microsoft-com:vml" xmlns:wp="http://schemas.openxmlformats.org/drawingml/2006/wordprocessingDrawing" xmlns:w10="urn:schemas-microsoft-com:office:word" xmlns:w="http://schemas.openxmlformats.org/wordprocessingml/2006/main" xmlns:wne="http://schemas.microsoft.com/office/word/2006/wordml">
+<w:document xmlns:wpc="http://schemas.microsoft.com/office/word/2010/wordprocessingCanvas" xmlns:mc="http://schemas.openxmlformats.org/markup-compatibility/2006" xmlns:o="urn:schemas-microsoft-com:office:office" xmlns:r="http://schemas.openxmlformats.org/officeDocument/2006/relationships" xmlns:m="http://schemas.openxmlformats.org/officeDocument/2006/math" xmlns:v="urn:schemas-microsoft-com:vml" xmlns:wp14="http://schemas.microsoft.com/office/word/2010/wordprocessingDrawing" xmlns:wp="http://schemas.openxmlformats.org/drawingml/2006/wordprocessingDrawing" xmlns:w10="urn:schemas-microsoft-com:office:word" xmlns:w="http://schemas.openxmlformats.org/wordprocessingml/2006/main" xmlns:w14="http://schemas.microsoft.com/office/word/2010/wordml" xmlns:w15="http://schemas.microsoft.com/office/word/2012/wordml" xmlns:wpg="http://schemas.microsoft.com/office/word/2010/wordprocessingGroup" xmlns:wpi="http://schemas.microsoft.com/office/word/2010/wordprocessingInk" xmlns:wne="http://schemas.microsoft.com/office/word/2006/wordml" xmlns:wps="http://schemas.microsoft.com/office/word/2010/wordprocessingShape" mc:Ignorable="w14 w15 wp14">
   <w:body>
     <w:p>
       <w:pPr>
@@ -3655,7 +3655,6 @@
           <w:color w:val="000000" w:themeColor="text1"/>
           <w:sz w:val="28"/>
           <w:szCs w:val="28"/>
-          <w:lang w:val="es-VE"/>
         </w:rPr>
       </w:pPr>
       <w:bookmarkStart w:id="0" w:name="_Toc388088226"/>
@@ -3665,7 +3664,6 @@
           <w:color w:val="000000" w:themeColor="text1"/>
           <w:sz w:val="28"/>
           <w:szCs w:val="28"/>
-          <w:lang w:val="es-VE"/>
         </w:rPr>
         <w:lastRenderedPageBreak/>
         <w:t>Historial de Versiones</w:t>
@@ -3684,7 +3682,7 @@
           <w:insideH w:val="single" w:sz="4" w:space="0" w:color="000000"/>
           <w:insideV w:val="single" w:sz="4" w:space="0" w:color="000000"/>
         </w:tblBorders>
-        <w:tblLook w:val="04A0"/>
+        <w:tblLook w:val="04A0" w:firstRow="1" w:lastRow="0" w:firstColumn="1" w:lastColumn="0" w:noHBand="0" w:noVBand="1"/>
       </w:tblPr>
       <w:tblGrid>
         <w:gridCol w:w="1085"/>
@@ -4291,7 +4289,7 @@
           <w:insideH w:val="single" w:sz="4" w:space="0" w:color="000000"/>
           <w:insideV w:val="single" w:sz="4" w:space="0" w:color="000000"/>
         </w:tblBorders>
-        <w:tblLook w:val="04A0"/>
+        <w:tblLook w:val="04A0" w:firstRow="1" w:lastRow="0" w:firstColumn="1" w:lastColumn="0" w:noHBand="0" w:noVBand="1"/>
       </w:tblPr>
       <w:tblGrid>
         <w:gridCol w:w="3261"/>
@@ -4682,7 +4680,6 @@
           <w:color w:val="000000" w:themeColor="text1"/>
           <w:sz w:val="28"/>
           <w:szCs w:val="28"/>
-          <w:lang w:val="es-VE"/>
         </w:rPr>
       </w:pPr>
       <w:bookmarkStart w:id="2" w:name="_Toc388088228"/>
@@ -4692,7 +4689,6 @@
           <w:color w:val="000000" w:themeColor="text1"/>
           <w:sz w:val="28"/>
           <w:szCs w:val="28"/>
-          <w:lang w:val="es-VE"/>
         </w:rPr>
         <w:t>Aprobaciones</w:t>
       </w:r>
@@ -4711,7 +4707,7 @@
           <w:insideV w:val="single" w:sz="4" w:space="0" w:color="000000"/>
         </w:tblBorders>
         <w:tblLayout w:type="fixed"/>
-        <w:tblLook w:val="04A0"/>
+        <w:tblLook w:val="04A0" w:firstRow="1" w:lastRow="0" w:firstColumn="1" w:lastColumn="0" w:noHBand="0" w:noVBand="1"/>
       </w:tblPr>
       <w:tblGrid>
         <w:gridCol w:w="1985"/>
@@ -5665,7 +5661,6 @@
           <w:color w:val="000000" w:themeColor="text1"/>
           <w:sz w:val="28"/>
           <w:szCs w:val="28"/>
-          <w:lang/>
         </w:rPr>
       </w:pPr>
     </w:p>
@@ -5680,7 +5675,6 @@
           <w:color w:val="000000" w:themeColor="text1"/>
           <w:sz w:val="28"/>
           <w:szCs w:val="28"/>
-          <w:lang/>
         </w:rPr>
       </w:pPr>
       <w:r>
@@ -5691,7 +5685,6 @@
           <w:color w:val="000000" w:themeColor="text1"/>
           <w:sz w:val="28"/>
           <w:szCs w:val="28"/>
-          <w:lang/>
         </w:rPr>
         <w:t xml:space="preserve">Definir las pruebas de caja blanca y negra </w:t>
       </w:r>
@@ -5707,7 +5700,6 @@
           <w:color w:val="000000" w:themeColor="text1"/>
           <w:sz w:val="28"/>
           <w:szCs w:val="28"/>
-          <w:lang/>
         </w:rPr>
       </w:pPr>
     </w:p>
@@ -5722,7 +5714,6 @@
           <w:color w:val="000000" w:themeColor="text1"/>
           <w:sz w:val="28"/>
           <w:szCs w:val="28"/>
-          <w:lang/>
         </w:rPr>
       </w:pPr>
     </w:p>
@@ -5737,7 +5728,6 @@
           <w:color w:val="000000" w:themeColor="text1"/>
           <w:sz w:val="28"/>
           <w:szCs w:val="28"/>
-          <w:lang/>
         </w:rPr>
       </w:pPr>
     </w:p>
@@ -5752,7 +5742,6 @@
           <w:color w:val="000000" w:themeColor="text1"/>
           <w:sz w:val="28"/>
           <w:szCs w:val="28"/>
-          <w:lang/>
         </w:rPr>
       </w:pPr>
     </w:p>
@@ -5767,7 +5756,6 @@
           <w:color w:val="000000" w:themeColor="text1"/>
           <w:sz w:val="28"/>
           <w:szCs w:val="28"/>
-          <w:lang/>
         </w:rPr>
       </w:pPr>
     </w:p>
@@ -5782,7 +5770,6 @@
           <w:color w:val="000000" w:themeColor="text1"/>
           <w:sz w:val="28"/>
           <w:szCs w:val="28"/>
-          <w:lang/>
         </w:rPr>
       </w:pPr>
     </w:p>
@@ -5797,7 +5784,6 @@
           <w:color w:val="000000" w:themeColor="text1"/>
           <w:sz w:val="28"/>
           <w:szCs w:val="28"/>
-          <w:lang/>
         </w:rPr>
       </w:pPr>
     </w:p>
@@ -5812,7 +5798,6 @@
           <w:color w:val="000000" w:themeColor="text1"/>
           <w:sz w:val="28"/>
           <w:szCs w:val="28"/>
-          <w:lang/>
         </w:rPr>
       </w:pPr>
     </w:p>
@@ -5827,7 +5812,6 @@
           <w:color w:val="000000" w:themeColor="text1"/>
           <w:sz w:val="28"/>
           <w:szCs w:val="28"/>
-          <w:lang/>
         </w:rPr>
       </w:pPr>
     </w:p>
@@ -5842,7 +5826,6 @@
           <w:color w:val="000000" w:themeColor="text1"/>
           <w:sz w:val="28"/>
           <w:szCs w:val="28"/>
-          <w:lang/>
         </w:rPr>
       </w:pPr>
     </w:p>
@@ -5857,7 +5840,6 @@
           <w:color w:val="000000" w:themeColor="text1"/>
           <w:sz w:val="28"/>
           <w:szCs w:val="28"/>
-          <w:lang/>
         </w:rPr>
       </w:pPr>
     </w:p>
@@ -5872,7 +5854,6 @@
           <w:color w:val="000000" w:themeColor="text1"/>
           <w:sz w:val="28"/>
           <w:szCs w:val="28"/>
-          <w:lang/>
         </w:rPr>
       </w:pPr>
     </w:p>
@@ -5921,7 +5902,6 @@
           <w:color w:val="000000" w:themeColor="text1"/>
           <w:sz w:val="28"/>
           <w:szCs w:val="28"/>
-          <w:lang/>
         </w:rPr>
       </w:pPr>
     </w:p>
@@ -5941,7 +5921,6 @@
           <w:color w:val="000000" w:themeColor="text1"/>
           <w:sz w:val="28"/>
           <w:szCs w:val="28"/>
-          <w:lang/>
         </w:rPr>
       </w:pPr>
       <w:r>
@@ -5952,7 +5931,6 @@
           <w:color w:val="000000" w:themeColor="text1"/>
           <w:sz w:val="28"/>
           <w:szCs w:val="28"/>
-          <w:lang/>
         </w:rPr>
         <w:t>Ingresar la entrada y salida de motos y bicicletas en un parqueadero</w:t>
       </w:r>
@@ -5973,7 +5951,6 @@
           <w:color w:val="000000" w:themeColor="text1"/>
           <w:sz w:val="28"/>
           <w:szCs w:val="28"/>
-          <w:lang/>
         </w:rPr>
       </w:pPr>
       <w:r>
@@ -5984,7 +5961,6 @@
           <w:color w:val="000000" w:themeColor="text1"/>
           <w:sz w:val="28"/>
           <w:szCs w:val="28"/>
-          <w:lang/>
         </w:rPr>
         <w:t>Crear usuarios con rol de usuario y administrador</w:t>
       </w:r>
@@ -6000,7 +5976,6 @@
           <w:color w:val="000000" w:themeColor="text1"/>
           <w:sz w:val="28"/>
           <w:szCs w:val="28"/>
-          <w:lang/>
         </w:rPr>
       </w:pPr>
     </w:p>
@@ -6015,7 +5990,6 @@
           <w:color w:val="000000" w:themeColor="text1"/>
           <w:sz w:val="28"/>
           <w:szCs w:val="28"/>
-          <w:lang/>
         </w:rPr>
       </w:pPr>
     </w:p>
@@ -6068,7 +6042,6 @@
           <w:color w:val="000000" w:themeColor="text1"/>
           <w:sz w:val="28"/>
           <w:szCs w:val="28"/>
-          <w:lang/>
         </w:rPr>
       </w:pPr>
     </w:p>
@@ -6083,7 +6056,6 @@
           <w:color w:val="000000" w:themeColor="text1"/>
           <w:sz w:val="28"/>
           <w:szCs w:val="28"/>
-          <w:lang/>
         </w:rPr>
       </w:pPr>
     </w:p>
@@ -6098,7 +6070,6 @@
           <w:color w:val="000000" w:themeColor="text1"/>
           <w:sz w:val="28"/>
           <w:szCs w:val="28"/>
-          <w:lang/>
         </w:rPr>
       </w:pPr>
     </w:p>
@@ -6443,7 +6414,6 @@
           <w:color w:val="000000" w:themeColor="text1"/>
           <w:sz w:val="28"/>
           <w:szCs w:val="28"/>
-          <w:lang/>
         </w:rPr>
       </w:pPr>
       <w:r>
@@ -6454,7 +6424,6 @@
           <w:color w:val="000000" w:themeColor="text1"/>
           <w:sz w:val="28"/>
           <w:szCs w:val="28"/>
-          <w:lang/>
         </w:rPr>
         <w:t>El programa deberá cumplir con las funcionalidades necesarias para su funcionamiento, será interrumpidlo el plan de pruebas si la parte principal del programa impide rea</w:t>
       </w:r>
@@ -6466,7 +6435,6 @@
           <w:color w:val="000000" w:themeColor="text1"/>
           <w:sz w:val="28"/>
           <w:szCs w:val="28"/>
-          <w:lang/>
         </w:rPr>
         <w:t>lizar las pruebas, las pruebas terminan cuando se verifique que el programa funciona correctamente.</w:t>
       </w:r>
@@ -6482,7 +6450,6 @@
           <w:color w:val="000000" w:themeColor="text1"/>
           <w:sz w:val="28"/>
           <w:szCs w:val="28"/>
-          <w:lang/>
         </w:rPr>
       </w:pPr>
     </w:p>
@@ -6497,7 +6464,6 @@
           <w:color w:val="000000" w:themeColor="text1"/>
           <w:sz w:val="28"/>
           <w:szCs w:val="28"/>
-          <w:lang/>
         </w:rPr>
       </w:pPr>
     </w:p>
@@ -6512,7 +6478,6 @@
           <w:color w:val="000000" w:themeColor="text1"/>
           <w:sz w:val="28"/>
           <w:szCs w:val="28"/>
-          <w:lang/>
         </w:rPr>
       </w:pPr>
     </w:p>
@@ -6527,7 +6492,6 @@
           <w:color w:val="000000" w:themeColor="text1"/>
           <w:sz w:val="28"/>
           <w:szCs w:val="28"/>
-          <w:lang/>
         </w:rPr>
       </w:pPr>
     </w:p>
@@ -6542,7 +6506,6 @@
           <w:color w:val="000000" w:themeColor="text1"/>
           <w:sz w:val="28"/>
           <w:szCs w:val="28"/>
-          <w:lang/>
         </w:rPr>
       </w:pPr>
     </w:p>
@@ -6557,7 +6520,6 @@
           <w:color w:val="000000" w:themeColor="text1"/>
           <w:sz w:val="28"/>
           <w:szCs w:val="28"/>
-          <w:lang/>
         </w:rPr>
       </w:pPr>
     </w:p>
@@ -6572,7 +6534,6 @@
           <w:color w:val="000000" w:themeColor="text1"/>
           <w:sz w:val="28"/>
           <w:szCs w:val="28"/>
-          <w:lang/>
         </w:rPr>
       </w:pPr>
     </w:p>
@@ -6587,7 +6548,6 @@
           <w:color w:val="000000" w:themeColor="text1"/>
           <w:sz w:val="28"/>
           <w:szCs w:val="28"/>
-          <w:lang/>
         </w:rPr>
       </w:pPr>
     </w:p>
@@ -6602,7 +6562,6 @@
           <w:color w:val="000000" w:themeColor="text1"/>
           <w:sz w:val="28"/>
           <w:szCs w:val="28"/>
-          <w:lang/>
         </w:rPr>
       </w:pPr>
     </w:p>
@@ -6650,7 +6609,6 @@
           <w:color w:val="000000" w:themeColor="text1"/>
           <w:sz w:val="28"/>
           <w:szCs w:val="28"/>
-          <w:lang/>
         </w:rPr>
       </w:pPr>
       <w:r>
@@ -6661,7 +6619,6 @@
           <w:color w:val="000000" w:themeColor="text1"/>
           <w:sz w:val="28"/>
           <w:szCs w:val="28"/>
-          <w:lang/>
         </w:rPr>
         <w:t>Una prueba será suspendida si ésta no puede continuarse debido a un problema con otra prueba o alguna parte del sistema impide realizar ésta prueba.</w:t>
       </w:r>
@@ -6677,7 +6634,6 @@
           <w:color w:val="000000" w:themeColor="text1"/>
           <w:sz w:val="28"/>
           <w:szCs w:val="28"/>
-          <w:lang/>
         </w:rPr>
       </w:pPr>
     </w:p>
@@ -6692,7 +6648,6 @@
           <w:color w:val="000000" w:themeColor="text1"/>
           <w:sz w:val="28"/>
           <w:szCs w:val="28"/>
-          <w:lang/>
         </w:rPr>
       </w:pPr>
     </w:p>
@@ -6707,7 +6662,6 @@
           <w:color w:val="000000" w:themeColor="text1"/>
           <w:sz w:val="28"/>
           <w:szCs w:val="28"/>
-          <w:lang/>
         </w:rPr>
       </w:pPr>
     </w:p>
@@ -6722,7 +6676,6 @@
           <w:color w:val="000000" w:themeColor="text1"/>
           <w:sz w:val="28"/>
           <w:szCs w:val="28"/>
-          <w:lang/>
         </w:rPr>
       </w:pPr>
     </w:p>
@@ -6737,7 +6690,6 @@
           <w:color w:val="000000" w:themeColor="text1"/>
           <w:sz w:val="28"/>
           <w:szCs w:val="28"/>
-          <w:lang/>
         </w:rPr>
       </w:pPr>
     </w:p>
@@ -6752,7 +6704,6 @@
           <w:color w:val="000000" w:themeColor="text1"/>
           <w:sz w:val="28"/>
           <w:szCs w:val="28"/>
-          <w:lang/>
         </w:rPr>
       </w:pPr>
     </w:p>
@@ -6767,7 +6718,6 @@
           <w:color w:val="000000" w:themeColor="text1"/>
           <w:sz w:val="28"/>
           <w:szCs w:val="28"/>
-          <w:lang/>
         </w:rPr>
       </w:pPr>
     </w:p>
@@ -6782,7 +6732,6 @@
           <w:color w:val="000000" w:themeColor="text1"/>
           <w:sz w:val="28"/>
           <w:szCs w:val="28"/>
-          <w:lang/>
         </w:rPr>
       </w:pPr>
     </w:p>
@@ -8807,7 +8756,7 @@
       <w:tblPr>
         <w:tblStyle w:val="Tablaconcuadrcula"/>
         <w:tblW w:w="0" w:type="auto"/>
-        <w:tblLook w:val="04A0"/>
+        <w:tblLook w:val="04A0" w:firstRow="1" w:lastRow="0" w:firstColumn="1" w:lastColumn="0" w:noHBand="0" w:noVBand="1"/>
       </w:tblPr>
       <w:tblGrid>
         <w:gridCol w:w="1795"/>
@@ -9837,33 +9786,112 @@
     </w:p>
     <w:p>
       <w:pPr>
-        <w:shd w:val="clear" w:color="auto" w:fill="FFFFFF"/>
-        <w:spacing w:after="0" w:line="240" w:lineRule="auto"/>
-        <w:rPr>
-          <w:rFonts w:asciiTheme="minorHAnsi" w:eastAsia="Times New Roman" w:hAnsiTheme="minorHAnsi" w:cstheme="minorHAnsi"/>
-          <w:color w:val="000000" w:themeColor="text1"/>
-          <w:sz w:val="28"/>
-          <w:szCs w:val="28"/>
-          <w:lang w:eastAsia="es-VE"/>
-        </w:rPr>
-      </w:pPr>
-    </w:p>
-    <w:p>
-      <w:pPr>
-        <w:shd w:val="clear" w:color="auto" w:fill="FFFFFF"/>
-        <w:spacing w:after="0" w:line="240" w:lineRule="auto"/>
-        <w:rPr>
-          <w:rFonts w:asciiTheme="minorHAnsi" w:eastAsia="Times New Roman" w:hAnsiTheme="minorHAnsi" w:cstheme="minorHAnsi"/>
-          <w:color w:val="000000" w:themeColor="text1"/>
-          <w:sz w:val="28"/>
-          <w:szCs w:val="28"/>
-          <w:lang w:eastAsia="es-VE"/>
-        </w:rPr>
-      </w:pPr>
-    </w:p>
-    <w:p>
-      <w:pPr>
         <w:pStyle w:val="Ttulo2"/>
+        <w:spacing w:before="0" w:beforeAutospacing="0" w:after="0" w:afterAutospacing="0"/>
+        <w:rPr>
+          <w:rFonts w:asciiTheme="minorHAnsi" w:hAnsiTheme="minorHAnsi" w:cstheme="minorHAnsi"/>
+          <w:color w:val="000000" w:themeColor="text1"/>
+          <w:sz w:val="28"/>
+          <w:szCs w:val="28"/>
+        </w:rPr>
+      </w:pPr>
+      <w:bookmarkStart w:id="23" w:name="_GoBack"/>
+      <w:bookmarkEnd w:id="23"/>
+    </w:p>
+    <w:p>
+      <w:pPr>
+        <w:pStyle w:val="Ttulo2"/>
+        <w:spacing w:before="0" w:beforeAutospacing="0" w:after="0" w:afterAutospacing="0"/>
+        <w:rPr>
+          <w:rFonts w:asciiTheme="minorHAnsi" w:hAnsiTheme="minorHAnsi" w:cstheme="minorHAnsi"/>
+          <w:color w:val="000000" w:themeColor="text1"/>
+          <w:sz w:val="28"/>
+          <w:szCs w:val="28"/>
+        </w:rPr>
+      </w:pPr>
+      <w:r>
+        <w:rPr>
+          <w:noProof/>
+          <w:lang w:val="es-ES" w:eastAsia="es-ES"/>
+        </w:rPr>
+        <w:drawing>
+          <wp:inline distT="0" distB="0" distL="0" distR="0" wp14:anchorId="70BD5A76" wp14:editId="5AA0F57D">
+            <wp:extent cx="5612130" cy="4475480"/>
+            <wp:effectExtent l="0" t="0" r="0" b="0"/>
+            <wp:docPr id="1" name="Imagen 1"/>
+            <wp:cNvGraphicFramePr>
+              <a:graphicFrameLocks xmlns:a="http://schemas.openxmlformats.org/drawingml/2006/main" noChangeAspect="1"/>
+            </wp:cNvGraphicFramePr>
+            <a:graphic xmlns:a="http://schemas.openxmlformats.org/drawingml/2006/main">
+              <a:graphicData uri="http://schemas.openxmlformats.org/drawingml/2006/picture">
+                <pic:pic xmlns:pic="http://schemas.openxmlformats.org/drawingml/2006/picture">
+                  <pic:nvPicPr>
+                    <pic:cNvPr id="1" name=""/>
+                    <pic:cNvPicPr/>
+                  </pic:nvPicPr>
+                  <pic:blipFill>
+                    <a:blip r:embed="rId7"/>
+                    <a:stretch>
+                      <a:fillRect/>
+                    </a:stretch>
+                  </pic:blipFill>
+                  <pic:spPr>
+                    <a:xfrm>
+                      <a:off x="0" y="0"/>
+                      <a:ext cx="5612130" cy="4475480"/>
+                    </a:xfrm>
+                    <a:prstGeom prst="rect">
+                      <a:avLst/>
+                    </a:prstGeom>
+                  </pic:spPr>
+                </pic:pic>
+              </a:graphicData>
+            </a:graphic>
+          </wp:inline>
+        </w:drawing>
+      </w:r>
+    </w:p>
+    <w:p>
+      <w:pPr>
+        <w:pStyle w:val="Ttulo2"/>
+        <w:spacing w:before="0" w:beforeAutospacing="0" w:after="0" w:afterAutospacing="0"/>
+        <w:rPr>
+          <w:rFonts w:asciiTheme="minorHAnsi" w:hAnsiTheme="minorHAnsi" w:cstheme="minorHAnsi"/>
+          <w:color w:val="000000" w:themeColor="text1"/>
+          <w:sz w:val="28"/>
+          <w:szCs w:val="28"/>
+        </w:rPr>
+      </w:pPr>
+    </w:p>
+    <w:p>
+      <w:pPr>
+        <w:shd w:val="clear" w:color="auto" w:fill="FFFFFF"/>
+        <w:spacing w:after="0" w:line="240" w:lineRule="auto"/>
+        <w:rPr>
+          <w:rFonts w:asciiTheme="minorHAnsi" w:eastAsia="Times New Roman" w:hAnsiTheme="minorHAnsi" w:cstheme="minorHAnsi"/>
+          <w:color w:val="000000" w:themeColor="text1"/>
+          <w:sz w:val="28"/>
+          <w:szCs w:val="28"/>
+          <w:lang w:eastAsia="es-VE"/>
+        </w:rPr>
+      </w:pPr>
+    </w:p>
+    <w:p>
+      <w:pPr>
+        <w:shd w:val="clear" w:color="auto" w:fill="FFFFFF"/>
+        <w:spacing w:after="0" w:line="240" w:lineRule="auto"/>
+        <w:rPr>
+          <w:rFonts w:asciiTheme="minorHAnsi" w:eastAsia="Times New Roman" w:hAnsiTheme="minorHAnsi" w:cstheme="minorHAnsi"/>
+          <w:color w:val="000000" w:themeColor="text1"/>
+          <w:sz w:val="28"/>
+          <w:szCs w:val="28"/>
+          <w:lang w:eastAsia="es-VE"/>
+        </w:rPr>
+      </w:pPr>
+    </w:p>
+    <w:p>
+      <w:pPr>
+        <w:pStyle w:val="Ttulo2"/>
         <w:rPr>
           <w:rFonts w:asciiTheme="minorHAnsi" w:hAnsiTheme="minorHAnsi" w:cstheme="minorHAnsi"/>
           <w:color w:val="000000" w:themeColor="text1"/>
@@ -9872,7 +9900,7 @@
           <w:lang w:val="es-CO"/>
         </w:rPr>
       </w:pPr>
-      <w:bookmarkStart w:id="23" w:name="_Toc388088252"/>
+      <w:bookmarkStart w:id="24" w:name="_Toc388088252"/>
       <w:r>
         <w:rPr>
           <w:rFonts w:asciiTheme="minorHAnsi" w:hAnsiTheme="minorHAnsi" w:cstheme="minorHAnsi"/>
@@ -9882,7 +9910,7 @@
         </w:rPr>
         <w:t>Dependencias y Riesgos</w:t>
       </w:r>
-      <w:bookmarkEnd w:id="23"/>
+      <w:bookmarkEnd w:id="24"/>
     </w:p>
     <w:p>
       <w:pPr>
@@ -9901,7 +9929,7 @@
       <w:tblPr>
         <w:tblStyle w:val="Tablaconcuadrcula"/>
         <w:tblW w:w="0" w:type="auto"/>
-        <w:tblLook w:val="04A0"/>
+        <w:tblLook w:val="04A0" w:firstRow="1" w:lastRow="0" w:firstColumn="1" w:lastColumn="0" w:noHBand="0" w:noVBand="1"/>
       </w:tblPr>
       <w:tblGrid>
         <w:gridCol w:w="4489"/>
@@ -10141,6 +10169,7 @@
                 <w:szCs w:val="28"/>
                 <w:lang w:eastAsia="es-VE"/>
               </w:rPr>
+              <w:lastRenderedPageBreak/>
               <w:t>Premisas que resulten no ser ciertas. </w:t>
             </w:r>
           </w:p>
@@ -10506,7 +10535,7 @@
           <w:szCs w:val="28"/>
         </w:rPr>
       </w:pPr>
-      <w:bookmarkStart w:id="24" w:name="_Toc388088253"/>
+      <w:bookmarkStart w:id="25" w:name="_Toc388088253"/>
       <w:r>
         <w:rPr>
           <w:rFonts w:asciiTheme="minorHAnsi" w:hAnsiTheme="minorHAnsi" w:cstheme="minorHAnsi"/>
@@ -10516,7 +10545,7 @@
         </w:rPr>
         <w:t>Referencias</w:t>
       </w:r>
-      <w:bookmarkEnd w:id="24"/>
+      <w:bookmarkEnd w:id="25"/>
       <w:r>
         <w:rPr>
           <w:rFonts w:asciiTheme="minorHAnsi" w:hAnsiTheme="minorHAnsi" w:cstheme="minorHAnsi"/>
@@ -10784,7 +10813,7 @@
           <w:szCs w:val="28"/>
         </w:rPr>
       </w:pPr>
-      <w:bookmarkStart w:id="25" w:name="_Toc388088254"/>
+      <w:bookmarkStart w:id="26" w:name="_Toc388088254"/>
       <w:r>
         <w:rPr>
           <w:rFonts w:asciiTheme="minorHAnsi" w:hAnsiTheme="minorHAnsi" w:cstheme="minorHAnsi"/>
@@ -10794,7 +10823,7 @@
         </w:rPr>
         <w:t>Glosario</w:t>
       </w:r>
-      <w:bookmarkEnd w:id="25"/>
+      <w:bookmarkEnd w:id="26"/>
     </w:p>
     <w:p>
       <w:pPr>
@@ -10820,8 +10849,8 @@
       </w:r>
     </w:p>
     <w:sectPr>
-      <w:headerReference w:type="default" r:id="rId7"/>
-      <w:footerReference w:type="default" r:id="rId8"/>
+      <w:headerReference w:type="default" r:id="rId8"/>
+      <w:footerReference w:type="default" r:id="rId9"/>
       <w:pgSz w:w="12240" w:h="15840"/>
       <w:pgMar w:top="1985" w:right="1701" w:bottom="1418" w:left="1701" w:header="709" w:footer="709" w:gutter="0"/>
       <w:cols w:space="708"/>
@@ -10832,7 +10861,7 @@
 </file>
 
 <file path=word/endnotes.xml><?xml version="1.0" encoding="utf-8"?>
-<w:endnotes xmlns:ve="http://schemas.openxmlformats.org/markup-compatibility/2006" xmlns:o="urn:schemas-microsoft-com:office:office" xmlns:r="http://schemas.openxmlformats.org/officeDocument/2006/relationships" xmlns:m="http://schemas.openxmlformats.org/officeDocument/2006/math" xmlns:v="urn:schemas-microsoft-com:vml" xmlns:wp="http://schemas.openxmlformats.org/drawingml/2006/wordprocessingDrawing" xmlns:w10="urn:schemas-microsoft-com:office:word" xmlns:w="http://schemas.openxmlformats.org/wordprocessingml/2006/main" xmlns:wne="http://schemas.microsoft.com/office/word/2006/wordml">
+<w:endnotes xmlns:wpc="http://schemas.microsoft.com/office/word/2010/wordprocessingCanvas" xmlns:mc="http://schemas.openxmlformats.org/markup-compatibility/2006" xmlns:o="urn:schemas-microsoft-com:office:office" xmlns:r="http://schemas.openxmlformats.org/officeDocument/2006/relationships" xmlns:m="http://schemas.openxmlformats.org/officeDocument/2006/math" xmlns:v="urn:schemas-microsoft-com:vml" xmlns:wp14="http://schemas.microsoft.com/office/word/2010/wordprocessingDrawing" xmlns:wp="http://schemas.openxmlformats.org/drawingml/2006/wordprocessingDrawing" xmlns:w10="urn:schemas-microsoft-com:office:word" xmlns:w="http://schemas.openxmlformats.org/wordprocessingml/2006/main" xmlns:w14="http://schemas.microsoft.com/office/word/2010/wordml" xmlns:w15="http://schemas.microsoft.com/office/word/2012/wordml" xmlns:wpg="http://schemas.microsoft.com/office/word/2010/wordprocessingGroup" xmlns:wpi="http://schemas.microsoft.com/office/word/2010/wordprocessingInk" xmlns:wne="http://schemas.microsoft.com/office/word/2006/wordml" xmlns:wps="http://schemas.microsoft.com/office/word/2010/wordprocessingShape" mc:Ignorable="w14 w15 wp14">
   <w:endnote w:type="separator" w:id="-1">
     <w:p>
       <w:pPr>
@@ -10857,7 +10886,7 @@
 </file>
 
 <file path=word/footer1.xml><?xml version="1.0" encoding="utf-8"?>
-<w:ftr xmlns:ve="http://schemas.openxmlformats.org/markup-compatibility/2006" xmlns:o="urn:schemas-microsoft-com:office:office" xmlns:r="http://schemas.openxmlformats.org/officeDocument/2006/relationships" xmlns:m="http://schemas.openxmlformats.org/officeDocument/2006/math" xmlns:v="urn:schemas-microsoft-com:vml" xmlns:wp="http://schemas.openxmlformats.org/drawingml/2006/wordprocessingDrawing" xmlns:w10="urn:schemas-microsoft-com:office:word" xmlns:w="http://schemas.openxmlformats.org/wordprocessingml/2006/main" xmlns:wne="http://schemas.microsoft.com/office/word/2006/wordml">
+<w:ftr xmlns:wpc="http://schemas.microsoft.com/office/word/2010/wordprocessingCanvas" xmlns:mc="http://schemas.openxmlformats.org/markup-compatibility/2006" xmlns:o="urn:schemas-microsoft-com:office:office" xmlns:r="http://schemas.openxmlformats.org/officeDocument/2006/relationships" xmlns:m="http://schemas.openxmlformats.org/officeDocument/2006/math" xmlns:v="urn:schemas-microsoft-com:vml" xmlns:wp14="http://schemas.microsoft.com/office/word/2010/wordprocessingDrawing" xmlns:wp="http://schemas.openxmlformats.org/drawingml/2006/wordprocessingDrawing" xmlns:w10="urn:schemas-microsoft-com:office:word" xmlns:w="http://schemas.openxmlformats.org/wordprocessingml/2006/main" xmlns:w14="http://schemas.microsoft.com/office/word/2010/wordml" xmlns:w15="http://schemas.microsoft.com/office/word/2012/wordml" xmlns:wpg="http://schemas.microsoft.com/office/word/2010/wordprocessingGroup" xmlns:wpi="http://schemas.microsoft.com/office/word/2010/wordprocessingInk" xmlns:wne="http://schemas.microsoft.com/office/word/2006/wordml" xmlns:wps="http://schemas.microsoft.com/office/word/2010/wordprocessingShape" mc:Ignorable="w14 w15 wp14">
   <w:p>
     <w:pPr>
       <w:pStyle w:val="Piedepgina"/>
@@ -10866,7 +10895,6 @@
       <w:rPr>
         <w:sz w:val="20"/>
         <w:szCs w:val="20"/>
-        <w:lang w:val="es-VE"/>
       </w:rPr>
     </w:pPr>
     <w:r>
@@ -10891,7 +10919,6 @@
       <w:rPr>
         <w:sz w:val="20"/>
         <w:szCs w:val="20"/>
-        <w:lang w:val="es-VE"/>
       </w:rPr>
       <w:t xml:space="preserve">) </w:t>
     </w:r>
@@ -10904,14 +10931,12 @@
       <w:rPr>
         <w:sz w:val="20"/>
         <w:szCs w:val="20"/>
-        <w:lang w:val="es-VE"/>
       </w:rPr>
     </w:pPr>
     <w:r>
       <w:rPr>
         <w:sz w:val="20"/>
         <w:szCs w:val="20"/>
-        <w:lang w:val="es-VE"/>
       </w:rPr>
       <w:t xml:space="preserve">Página </w:t>
     </w:r>
@@ -10919,7 +10944,6 @@
       <w:rPr>
         <w:sz w:val="20"/>
         <w:szCs w:val="20"/>
-        <w:lang w:val="es-VE"/>
       </w:rPr>
       <w:fldChar w:fldCharType="begin"/>
     </w:r>
@@ -10927,7 +10951,6 @@
       <w:rPr>
         <w:sz w:val="20"/>
         <w:szCs w:val="20"/>
-        <w:lang w:val="es-VE"/>
       </w:rPr>
       <w:instrText xml:space="preserve"> PAGE   \* MERGEFORMAT </w:instrText>
     </w:r>
@@ -10935,7 +10958,6 @@
       <w:rPr>
         <w:sz w:val="20"/>
         <w:szCs w:val="20"/>
-        <w:lang w:val="es-VE"/>
       </w:rPr>
       <w:fldChar w:fldCharType="separate"/>
     </w:r>
@@ -10944,15 +10966,13 @@
         <w:noProof/>
         <w:sz w:val="20"/>
         <w:szCs w:val="20"/>
-        <w:lang w:val="es-VE"/>
-      </w:rPr>
-      <w:t>14</w:t>
+      </w:rPr>
+      <w:t>15</w:t>
     </w:r>
     <w:r>
       <w:rPr>
         <w:sz w:val="20"/>
         <w:szCs w:val="20"/>
-        <w:lang w:val="es-VE"/>
       </w:rPr>
       <w:fldChar w:fldCharType="end"/>
     </w:r>
@@ -10961,7 +10981,7 @@
 </file>
 
 <file path=word/footnotes.xml><?xml version="1.0" encoding="utf-8"?>
-<w:footnotes xmlns:ve="http://schemas.openxmlformats.org/markup-compatibility/2006" xmlns:o="urn:schemas-microsoft-com:office:office" xmlns:r="http://schemas.openxmlformats.org/officeDocument/2006/relationships" xmlns:m="http://schemas.openxmlformats.org/officeDocument/2006/math" xmlns:v="urn:schemas-microsoft-com:vml" xmlns:wp="http://schemas.openxmlformats.org/drawingml/2006/wordprocessingDrawing" xmlns:w10="urn:schemas-microsoft-com:office:word" xmlns:w="http://schemas.openxmlformats.org/wordprocessingml/2006/main" xmlns:wne="http://schemas.microsoft.com/office/word/2006/wordml">
+<w:footnotes xmlns:wpc="http://schemas.microsoft.com/office/word/2010/wordprocessingCanvas" xmlns:mc="http://schemas.openxmlformats.org/markup-compatibility/2006" xmlns:o="urn:schemas-microsoft-com:office:office" xmlns:r="http://schemas.openxmlformats.org/officeDocument/2006/relationships" xmlns:m="http://schemas.openxmlformats.org/officeDocument/2006/math" xmlns:v="urn:schemas-microsoft-com:vml" xmlns:wp14="http://schemas.microsoft.com/office/word/2010/wordprocessingDrawing" xmlns:wp="http://schemas.openxmlformats.org/drawingml/2006/wordprocessingDrawing" xmlns:w10="urn:schemas-microsoft-com:office:word" xmlns:w="http://schemas.openxmlformats.org/wordprocessingml/2006/main" xmlns:w14="http://schemas.microsoft.com/office/word/2010/wordml" xmlns:w15="http://schemas.microsoft.com/office/word/2012/wordml" xmlns:wpg="http://schemas.microsoft.com/office/word/2010/wordprocessingGroup" xmlns:wpi="http://schemas.microsoft.com/office/word/2010/wordprocessingInk" xmlns:wne="http://schemas.microsoft.com/office/word/2006/wordml" xmlns:wps="http://schemas.microsoft.com/office/word/2010/wordprocessingShape" mc:Ignorable="w14 w15 wp14">
   <w:footnote w:type="separator" w:id="-1">
     <w:p>
       <w:pPr>
@@ -10986,7 +11006,7 @@
 </file>
 
 <file path=word/header1.xml><?xml version="1.0" encoding="utf-8"?>
-<w:hdr xmlns:ve="http://schemas.openxmlformats.org/markup-compatibility/2006" xmlns:o="urn:schemas-microsoft-com:office:office" xmlns:r="http://schemas.openxmlformats.org/officeDocument/2006/relationships" xmlns:m="http://schemas.openxmlformats.org/officeDocument/2006/math" xmlns:v="urn:schemas-microsoft-com:vml" xmlns:wp="http://schemas.openxmlformats.org/drawingml/2006/wordprocessingDrawing" xmlns:w10="urn:schemas-microsoft-com:office:word" xmlns:w="http://schemas.openxmlformats.org/wordprocessingml/2006/main" xmlns:wne="http://schemas.microsoft.com/office/word/2006/wordml">
+<w:hdr xmlns:wpc="http://schemas.microsoft.com/office/word/2010/wordprocessingCanvas" xmlns:mc="http://schemas.openxmlformats.org/markup-compatibility/2006" xmlns:o="urn:schemas-microsoft-com:office:office" xmlns:r="http://schemas.openxmlformats.org/officeDocument/2006/relationships" xmlns:m="http://schemas.openxmlformats.org/officeDocument/2006/math" xmlns:v="urn:schemas-microsoft-com:vml" xmlns:wp14="http://schemas.microsoft.com/office/word/2010/wordprocessingDrawing" xmlns:wp="http://schemas.openxmlformats.org/drawingml/2006/wordprocessingDrawing" xmlns:w10="urn:schemas-microsoft-com:office:word" xmlns:w="http://schemas.openxmlformats.org/wordprocessingml/2006/main" xmlns:w14="http://schemas.microsoft.com/office/word/2010/wordml" xmlns:w15="http://schemas.microsoft.com/office/word/2012/wordml" xmlns:wpg="http://schemas.microsoft.com/office/word/2010/wordprocessingGroup" xmlns:wpi="http://schemas.microsoft.com/office/word/2010/wordprocessingInk" xmlns:wne="http://schemas.microsoft.com/office/word/2006/wordml" xmlns:wps="http://schemas.microsoft.com/office/word/2010/wordprocessingShape" mc:Ignorable="w14 w15 wp14">
   <w:p>
     <w:pPr>
       <w:pStyle w:val="Encabezado"/>
@@ -11053,8 +11073,8 @@
 </file>
 
 <file path=word/numbering.xml><?xml version="1.0" encoding="utf-8"?>
-<w:numbering xmlns:ve="http://schemas.openxmlformats.org/markup-compatibility/2006" xmlns:o="urn:schemas-microsoft-com:office:office" xmlns:r="http://schemas.openxmlformats.org/officeDocument/2006/relationships" xmlns:m="http://schemas.openxmlformats.org/officeDocument/2006/math" xmlns:v="urn:schemas-microsoft-com:vml" xmlns:wp="http://schemas.openxmlformats.org/drawingml/2006/wordprocessingDrawing" xmlns:w10="urn:schemas-microsoft-com:office:word" xmlns:w="http://schemas.openxmlformats.org/wordprocessingml/2006/main" xmlns:wne="http://schemas.microsoft.com/office/word/2006/wordml">
-  <w:abstractNum w:abstractNumId="0">
+<w:numbering xmlns:wpc="http://schemas.microsoft.com/office/word/2010/wordprocessingCanvas" xmlns:mc="http://schemas.openxmlformats.org/markup-compatibility/2006" xmlns:o="urn:schemas-microsoft-com:office:office" xmlns:r="http://schemas.openxmlformats.org/officeDocument/2006/relationships" xmlns:m="http://schemas.openxmlformats.org/officeDocument/2006/math" xmlns:v="urn:schemas-microsoft-com:vml" xmlns:wp14="http://schemas.microsoft.com/office/word/2010/wordprocessingDrawing" xmlns:wp="http://schemas.openxmlformats.org/drawingml/2006/wordprocessingDrawing" xmlns:w10="urn:schemas-microsoft-com:office:word" xmlns:w="http://schemas.openxmlformats.org/wordprocessingml/2006/main" xmlns:w14="http://schemas.microsoft.com/office/word/2010/wordml" xmlns:w15="http://schemas.microsoft.com/office/word/2012/wordml" xmlns:wpg="http://schemas.microsoft.com/office/word/2010/wordprocessingGroup" xmlns:wpi="http://schemas.microsoft.com/office/word/2010/wordprocessingInk" xmlns:wne="http://schemas.microsoft.com/office/word/2006/wordml" xmlns:wps="http://schemas.microsoft.com/office/word/2010/wordprocessingShape" mc:Ignorable="w14 w15 wp14">
+  <w:abstractNum w:abstractNumId="0" w15:restartNumberingAfterBreak="0">
     <w:nsid w:val="00F73304"/>
     <w:multiLevelType w:val="multilevel"/>
     <w:tmpl w:val="DE026D1C"/>
@@ -11203,7 +11223,7 @@
       </w:rPr>
     </w:lvl>
   </w:abstractNum>
-  <w:abstractNum w:abstractNumId="1">
+  <w:abstractNum w:abstractNumId="1" w15:restartNumberingAfterBreak="0">
     <w:nsid w:val="06B612C3"/>
     <w:multiLevelType w:val="multilevel"/>
     <w:tmpl w:val="D4986248"/>
@@ -11316,7 +11336,7 @@
       </w:pPr>
     </w:lvl>
   </w:abstractNum>
-  <w:abstractNum w:abstractNumId="2">
+  <w:abstractNum w:abstractNumId="2" w15:restartNumberingAfterBreak="0">
     <w:nsid w:val="0717248A"/>
     <w:multiLevelType w:val="hybridMultilevel"/>
     <w:tmpl w:val="176046C2"/>
@@ -11429,7 +11449,7 @@
       </w:rPr>
     </w:lvl>
   </w:abstractNum>
-  <w:abstractNum w:abstractNumId="3">
+  <w:abstractNum w:abstractNumId="3" w15:restartNumberingAfterBreak="0">
     <w:nsid w:val="084C07F4"/>
     <w:multiLevelType w:val="hybridMultilevel"/>
     <w:tmpl w:val="997493E8"/>
@@ -11542,7 +11562,7 @@
       </w:rPr>
     </w:lvl>
   </w:abstractNum>
-  <w:abstractNum w:abstractNumId="4">
+  <w:abstractNum w:abstractNumId="4" w15:restartNumberingAfterBreak="0">
     <w:nsid w:val="269144B8"/>
     <w:multiLevelType w:val="hybridMultilevel"/>
     <w:tmpl w:val="F23232E4"/>
@@ -11655,7 +11675,7 @@
       </w:rPr>
     </w:lvl>
   </w:abstractNum>
-  <w:abstractNum w:abstractNumId="5">
+  <w:abstractNum w:abstractNumId="5" w15:restartNumberingAfterBreak="0">
     <w:nsid w:val="2B2B4A45"/>
     <w:multiLevelType w:val="multilevel"/>
     <w:tmpl w:val="14FEB618"/>
@@ -11804,7 +11824,7 @@
       </w:rPr>
     </w:lvl>
   </w:abstractNum>
-  <w:abstractNum w:abstractNumId="6">
+  <w:abstractNum w:abstractNumId="6" w15:restartNumberingAfterBreak="0">
     <w:nsid w:val="2BA8158B"/>
     <w:multiLevelType w:val="multilevel"/>
     <w:tmpl w:val="615C96F4"/>
@@ -11953,7 +11973,7 @@
       </w:rPr>
     </w:lvl>
   </w:abstractNum>
-  <w:abstractNum w:abstractNumId="7">
+  <w:abstractNum w:abstractNumId="7" w15:restartNumberingAfterBreak="0">
     <w:nsid w:val="2DA379E7"/>
     <w:multiLevelType w:val="hybridMultilevel"/>
     <w:tmpl w:val="BB7E3F52"/>
@@ -12066,7 +12086,7 @@
       </w:rPr>
     </w:lvl>
   </w:abstractNum>
-  <w:abstractNum w:abstractNumId="8">
+  <w:abstractNum w:abstractNumId="8" w15:restartNumberingAfterBreak="0">
     <w:nsid w:val="34BC60D7"/>
     <w:multiLevelType w:val="hybridMultilevel"/>
     <w:tmpl w:val="A4BEBA4E"/>
@@ -12179,7 +12199,7 @@
       </w:rPr>
     </w:lvl>
   </w:abstractNum>
-  <w:abstractNum w:abstractNumId="9">
+  <w:abstractNum w:abstractNumId="9" w15:restartNumberingAfterBreak="0">
     <w:nsid w:val="36366C43"/>
     <w:multiLevelType w:val="hybridMultilevel"/>
     <w:tmpl w:val="0DA4CF3A"/>
@@ -12292,7 +12312,7 @@
       </w:rPr>
     </w:lvl>
   </w:abstractNum>
-  <w:abstractNum w:abstractNumId="10">
+  <w:abstractNum w:abstractNumId="10" w15:restartNumberingAfterBreak="0">
     <w:nsid w:val="38056470"/>
     <w:multiLevelType w:val="hybridMultilevel"/>
     <w:tmpl w:val="EDF20D4E"/>
@@ -12405,7 +12425,7 @@
       </w:rPr>
     </w:lvl>
   </w:abstractNum>
-  <w:abstractNum w:abstractNumId="11">
+  <w:abstractNum w:abstractNumId="11" w15:restartNumberingAfterBreak="0">
     <w:nsid w:val="380F490E"/>
     <w:multiLevelType w:val="hybridMultilevel"/>
     <w:tmpl w:val="B95230FC"/>
@@ -12518,7 +12538,7 @@
       </w:rPr>
     </w:lvl>
   </w:abstractNum>
-  <w:abstractNum w:abstractNumId="12">
+  <w:abstractNum w:abstractNumId="12" w15:restartNumberingAfterBreak="0">
     <w:nsid w:val="4F1931C1"/>
     <w:multiLevelType w:val="multilevel"/>
     <w:tmpl w:val="DD8CFD1A"/>
@@ -12667,7 +12687,7 @@
       </w:rPr>
     </w:lvl>
   </w:abstractNum>
-  <w:abstractNum w:abstractNumId="13">
+  <w:abstractNum w:abstractNumId="13" w15:restartNumberingAfterBreak="0">
     <w:nsid w:val="62151C9C"/>
     <w:multiLevelType w:val="multilevel"/>
     <w:tmpl w:val="769A66F6"/>
@@ -12816,7 +12836,7 @@
       </w:rPr>
     </w:lvl>
   </w:abstractNum>
-  <w:abstractNum w:abstractNumId="14">
+  <w:abstractNum w:abstractNumId="14" w15:restartNumberingAfterBreak="0">
     <w:nsid w:val="62633136"/>
     <w:multiLevelType w:val="multilevel"/>
     <w:tmpl w:val="2118013C"/>
@@ -12965,7 +12985,7 @@
       </w:rPr>
     </w:lvl>
   </w:abstractNum>
-  <w:abstractNum w:abstractNumId="15">
+  <w:abstractNum w:abstractNumId="15" w15:restartNumberingAfterBreak="0">
     <w:nsid w:val="664A65B7"/>
     <w:multiLevelType w:val="multilevel"/>
     <w:tmpl w:val="200A001F"/>
@@ -13051,7 +13071,7 @@
       </w:pPr>
     </w:lvl>
   </w:abstractNum>
-  <w:abstractNum w:abstractNumId="16">
+  <w:abstractNum w:abstractNumId="16" w15:restartNumberingAfterBreak="0">
     <w:nsid w:val="69FA6520"/>
     <w:multiLevelType w:val="hybridMultilevel"/>
     <w:tmpl w:val="9CEEF6FA"/>
@@ -13164,7 +13184,7 @@
       </w:rPr>
     </w:lvl>
   </w:abstractNum>
-  <w:abstractNum w:abstractNumId="17">
+  <w:abstractNum w:abstractNumId="17" w15:restartNumberingAfterBreak="0">
     <w:nsid w:val="70CD31D8"/>
     <w:multiLevelType w:val="hybridMultilevel"/>
     <w:tmpl w:val="B83C486C"/>
@@ -13277,7 +13297,7 @@
       </w:rPr>
     </w:lvl>
   </w:abstractNum>
-  <w:abstractNum w:abstractNumId="18">
+  <w:abstractNum w:abstractNumId="18" w15:restartNumberingAfterBreak="0">
     <w:nsid w:val="78441CB3"/>
     <w:multiLevelType w:val="hybridMultilevel"/>
     <w:tmpl w:val="7FD81F32"/>
@@ -13390,7 +13410,7 @@
       </w:rPr>
     </w:lvl>
   </w:abstractNum>
-  <w:abstractNum w:abstractNumId="19">
+  <w:abstractNum w:abstractNumId="19" w15:restartNumberingAfterBreak="0">
     <w:nsid w:val="7DAB49F5"/>
     <w:multiLevelType w:val="hybridMultilevel"/>
     <w:tmpl w:val="7A8A5E9C"/>
@@ -13568,7 +13588,7 @@
 </file>
 
 <file path=word/styles.xml><?xml version="1.0" encoding="utf-8"?>
-<w:styles xmlns:r="http://schemas.openxmlformats.org/officeDocument/2006/relationships" xmlns:w="http://schemas.openxmlformats.org/wordprocessingml/2006/main">
+<w:styles xmlns:mc="http://schemas.openxmlformats.org/markup-compatibility/2006" xmlns:r="http://schemas.openxmlformats.org/officeDocument/2006/relationships" xmlns:w="http://schemas.openxmlformats.org/wordprocessingml/2006/main" xmlns:w14="http://schemas.microsoft.com/office/word/2010/wordml" xmlns:w15="http://schemas.microsoft.com/office/word/2012/wordml" mc:Ignorable="w14 w15">
   <w:docDefaults>
     <w:rPrDefault>
       <w:rPr>
@@ -13578,145 +13598,378 @@
     </w:rPrDefault>
     <w:pPrDefault/>
   </w:docDefaults>
-  <w:latentStyles w:defLockedState="0" w:defUIPriority="99" w:defSemiHidden="1" w:defUnhideWhenUsed="1" w:defQFormat="0" w:count="267">
-    <w:lsdException w:name="Normal" w:semiHidden="0" w:uiPriority="0" w:unhideWhenUsed="0" w:qFormat="1"/>
-    <w:lsdException w:name="heading 1" w:semiHidden="0" w:uiPriority="9" w:unhideWhenUsed="0" w:qFormat="1"/>
-    <w:lsdException w:name="heading 2" w:uiPriority="9" w:qFormat="1"/>
-    <w:lsdException w:name="heading 3" w:uiPriority="9" w:qFormat="1"/>
-    <w:lsdException w:name="heading 4" w:uiPriority="9" w:qFormat="1"/>
-    <w:lsdException w:name="heading 5" w:uiPriority="9" w:qFormat="1"/>
-    <w:lsdException w:name="heading 6" w:uiPriority="9" w:qFormat="1"/>
-    <w:lsdException w:name="heading 7" w:uiPriority="9" w:qFormat="1"/>
-    <w:lsdException w:name="heading 8" w:uiPriority="9" w:qFormat="1"/>
-    <w:lsdException w:name="heading 9" w:uiPriority="9" w:qFormat="1"/>
-    <w:lsdException w:name="toc 1" w:uiPriority="39" w:qFormat="1"/>
-    <w:lsdException w:name="toc 2" w:uiPriority="39" w:qFormat="1"/>
-    <w:lsdException w:name="toc 3" w:uiPriority="39" w:qFormat="1"/>
-    <w:lsdException w:name="toc 4" w:uiPriority="39"/>
-    <w:lsdException w:name="toc 5" w:uiPriority="39"/>
-    <w:lsdException w:name="toc 6" w:uiPriority="39"/>
-    <w:lsdException w:name="toc 7" w:uiPriority="39"/>
-    <w:lsdException w:name="toc 8" w:uiPriority="39"/>
-    <w:lsdException w:name="toc 9" w:uiPriority="39"/>
-    <w:lsdException w:name="annotation text" w:uiPriority="0"/>
-    <w:lsdException w:name="caption" w:uiPriority="35" w:qFormat="1"/>
-    <w:lsdException w:name="Title" w:semiHidden="0" w:uiPriority="10" w:unhideWhenUsed="0" w:qFormat="1"/>
-    <w:lsdException w:name="Default Paragraph Font" w:uiPriority="1"/>
-    <w:lsdException w:name="Subtitle" w:semiHidden="0" w:uiPriority="11" w:unhideWhenUsed="0" w:qFormat="1"/>
-    <w:lsdException w:name="Strong" w:semiHidden="0" w:uiPriority="22" w:unhideWhenUsed="0" w:qFormat="1"/>
-    <w:lsdException w:name="Emphasis" w:semiHidden="0" w:uiPriority="20" w:unhideWhenUsed="0" w:qFormat="1"/>
-    <w:lsdException w:name="Table Grid" w:semiHidden="0" w:uiPriority="59" w:unhideWhenUsed="0"/>
-    <w:lsdException w:name="Placeholder Text" w:unhideWhenUsed="0"/>
-    <w:lsdException w:name="No Spacing" w:semiHidden="0" w:uiPriority="1" w:unhideWhenUsed="0" w:qFormat="1"/>
-    <w:lsdException w:name="Light Shading" w:semiHidden="0" w:uiPriority="60" w:unhideWhenUsed="0"/>
-    <w:lsdException w:name="Light List" w:semiHidden="0" w:uiPriority="61" w:unhideWhenUsed="0"/>
-    <w:lsdException w:name="Light Grid" w:semiHidden="0" w:uiPriority="62" w:unhideWhenUsed="0"/>
-    <w:lsdException w:name="Medium Shading 1" w:semiHidden="0" w:uiPriority="63" w:unhideWhenUsed="0"/>
-    <w:lsdException w:name="Medium Shading 2" w:semiHidden="0" w:uiPriority="64" w:unhideWhenUsed="0"/>
-    <w:lsdException w:name="Medium List 1" w:semiHidden="0" w:uiPriority="65" w:unhideWhenUsed="0"/>
-    <w:lsdException w:name="Medium List 2" w:semiHidden="0" w:uiPriority="66" w:unhideWhenUsed="0"/>
-    <w:lsdException w:name="Medium Grid 1" w:semiHidden="0" w:uiPriority="67" w:unhideWhenUsed="0"/>
-    <w:lsdException w:name="Medium Grid 2" w:semiHidden="0" w:uiPriority="68" w:unhideWhenUsed="0"/>
-    <w:lsdException w:name="Medium Grid 3" w:semiHidden="0" w:uiPriority="69" w:unhideWhenUsed="0"/>
-    <w:lsdException w:name="Dark List" w:semiHidden="0" w:uiPriority="70" w:unhideWhenUsed="0"/>
-    <w:lsdException w:name="Colorful Shading" w:semiHidden="0" w:uiPriority="71" w:unhideWhenUsed="0"/>
-    <w:lsdException w:name="Colorful List" w:semiHidden="0" w:uiPriority="72" w:unhideWhenUsed="0"/>
-    <w:lsdException w:name="Colorful Grid" w:semiHidden="0" w:uiPriority="73" w:unhideWhenUsed="0"/>
-    <w:lsdException w:name="Light Shading Accent 1" w:semiHidden="0" w:uiPriority="60" w:unhideWhenUsed="0"/>
-    <w:lsdException w:name="Light List Accent 1" w:semiHidden="0" w:uiPriority="61" w:unhideWhenUsed="0"/>
-    <w:lsdException w:name="Light Grid Accent 1" w:semiHidden="0" w:uiPriority="62" w:unhideWhenUsed="0"/>
-    <w:lsdException w:name="Medium Shading 1 Accent 1" w:semiHidden="0" w:uiPriority="63" w:unhideWhenUsed="0"/>
-    <w:lsdException w:name="Medium Shading 2 Accent 1" w:semiHidden="0" w:uiPriority="64" w:unhideWhenUsed="0"/>
-    <w:lsdException w:name="Medium List 1 Accent 1" w:semiHidden="0" w:uiPriority="65" w:unhideWhenUsed="0"/>
-    <w:lsdException w:name="Revision" w:unhideWhenUsed="0"/>
-    <w:lsdException w:name="List Paragraph" w:semiHidden="0" w:uiPriority="34" w:unhideWhenUsed="0" w:qFormat="1"/>
-    <w:lsdException w:name="Quote" w:semiHidden="0" w:uiPriority="29" w:unhideWhenUsed="0" w:qFormat="1"/>
-    <w:lsdException w:name="Intense Quote" w:semiHidden="0" w:uiPriority="30" w:unhideWhenUsed="0" w:qFormat="1"/>
-    <w:lsdException w:name="Medium List 2 Accent 1" w:semiHidden="0" w:uiPriority="66" w:unhideWhenUsed="0"/>
-    <w:lsdException w:name="Medium Grid 1 Accent 1" w:semiHidden="0" w:uiPriority="67" w:unhideWhenUsed="0"/>
-    <w:lsdException w:name="Medium Grid 2 Accent 1" w:semiHidden="0" w:uiPriority="68" w:unhideWhenUsed="0"/>
-    <w:lsdException w:name="Medium Grid 3 Accent 1" w:semiHidden="0" w:uiPriority="69" w:unhideWhenUsed="0"/>
-    <w:lsdException w:name="Dark List Accent 1" w:semiHidden="0" w:uiPriority="70" w:unhideWhenUsed="0"/>
-    <w:lsdException w:name="Colorful Shading Accent 1" w:semiHidden="0" w:uiPriority="71" w:unhideWhenUsed="0"/>
-    <w:lsdException w:name="Colorful List Accent 1" w:semiHidden="0" w:uiPriority="72" w:unhideWhenUsed="0"/>
-    <w:lsdException w:name="Colorful Grid Accent 1" w:semiHidden="0" w:uiPriority="73" w:unhideWhenUsed="0"/>
-    <w:lsdException w:name="Light Shading Accent 2" w:semiHidden="0" w:uiPriority="60" w:unhideWhenUsed="0"/>
-    <w:lsdException w:name="Light List Accent 2" w:semiHidden="0" w:uiPriority="61" w:unhideWhenUsed="0"/>
-    <w:lsdException w:name="Light Grid Accent 2" w:semiHidden="0" w:uiPriority="62" w:unhideWhenUsed="0"/>
-    <w:lsdException w:name="Medium Shading 1 Accent 2" w:semiHidden="0" w:uiPriority="63" w:unhideWhenUsed="0"/>
-    <w:lsdException w:name="Medium Shading 2 Accent 2" w:semiHidden="0" w:uiPriority="64" w:unhideWhenUsed="0"/>
-    <w:lsdException w:name="Medium List 1 Accent 2" w:semiHidden="0" w:uiPriority="65" w:unhideWhenUsed="0"/>
-    <w:lsdException w:name="Medium List 2 Accent 2" w:semiHidden="0" w:uiPriority="66" w:unhideWhenUsed="0"/>
-    <w:lsdException w:name="Medium Grid 1 Accent 2" w:semiHidden="0" w:uiPriority="67" w:unhideWhenUsed="0"/>
-    <w:lsdException w:name="Medium Grid 2 Accent 2" w:semiHidden="0" w:uiPriority="68" w:unhideWhenUsed="0"/>
-    <w:lsdException w:name="Medium Grid 3 Accent 2" w:semiHidden="0" w:uiPriority="69" w:unhideWhenUsed="0"/>
-    <w:lsdException w:name="Dark List Accent 2" w:semiHidden="0" w:uiPriority="70" w:unhideWhenUsed="0"/>
-    <w:lsdException w:name="Colorful Shading Accent 2" w:semiHidden="0" w:uiPriority="71" w:unhideWhenUsed="0"/>
-    <w:lsdException w:name="Colorful List Accent 2" w:semiHidden="0" w:uiPriority="72" w:unhideWhenUsed="0"/>
-    <w:lsdException w:name="Colorful Grid Accent 2" w:semiHidden="0" w:uiPriority="73" w:unhideWhenUsed="0"/>
-    <w:lsdException w:name="Light Shading Accent 3" w:semiHidden="0" w:uiPriority="60" w:unhideWhenUsed="0"/>
-    <w:lsdException w:name="Light List Accent 3" w:semiHidden="0" w:uiPriority="61" w:unhideWhenUsed="0"/>
-    <w:lsdException w:name="Light Grid Accent 3" w:semiHidden="0" w:uiPriority="62" w:unhideWhenUsed="0"/>
-    <w:lsdException w:name="Medium Shading 1 Accent 3" w:semiHidden="0" w:uiPriority="63" w:unhideWhenUsed="0"/>
-    <w:lsdException w:name="Medium Shading 2 Accent 3" w:semiHidden="0" w:uiPriority="64" w:unhideWhenUsed="0"/>
-    <w:lsdException w:name="Medium List 1 Accent 3" w:semiHidden="0" w:uiPriority="65" w:unhideWhenUsed="0"/>
-    <w:lsdException w:name="Medium List 2 Accent 3" w:semiHidden="0" w:uiPriority="66" w:unhideWhenUsed="0"/>
-    <w:lsdException w:name="Medium Grid 1 Accent 3" w:semiHidden="0" w:uiPriority="67" w:unhideWhenUsed="0"/>
-    <w:lsdException w:name="Medium Grid 2 Accent 3" w:semiHidden="0" w:uiPriority="68" w:unhideWhenUsed="0"/>
-    <w:lsdException w:name="Medium Grid 3 Accent 3" w:semiHidden="0" w:uiPriority="69" w:unhideWhenUsed="0"/>
-    <w:lsdException w:name="Dark List Accent 3" w:semiHidden="0" w:uiPriority="70" w:unhideWhenUsed="0"/>
-    <w:lsdException w:name="Colorful Shading Accent 3" w:semiHidden="0" w:uiPriority="71" w:unhideWhenUsed="0"/>
-    <w:lsdException w:name="Colorful List Accent 3" w:semiHidden="0" w:uiPriority="72" w:unhideWhenUsed="0"/>
-    <w:lsdException w:name="Colorful Grid Accent 3" w:semiHidden="0" w:uiPriority="73" w:unhideWhenUsed="0"/>
-    <w:lsdException w:name="Light Shading Accent 4" w:semiHidden="0" w:uiPriority="60" w:unhideWhenUsed="0"/>
-    <w:lsdException w:name="Light List Accent 4" w:semiHidden="0" w:uiPriority="61" w:unhideWhenUsed="0"/>
-    <w:lsdException w:name="Light Grid Accent 4" w:semiHidden="0" w:uiPriority="62" w:unhideWhenUsed="0"/>
-    <w:lsdException w:name="Medium Shading 1 Accent 4" w:semiHidden="0" w:uiPriority="63" w:unhideWhenUsed="0"/>
-    <w:lsdException w:name="Medium Shading 2 Accent 4" w:semiHidden="0" w:uiPriority="64" w:unhideWhenUsed="0"/>
-    <w:lsdException w:name="Medium List 1 Accent 4" w:semiHidden="0" w:uiPriority="65" w:unhideWhenUsed="0"/>
-    <w:lsdException w:name="Medium List 2 Accent 4" w:semiHidden="0" w:uiPriority="66" w:unhideWhenUsed="0"/>
-    <w:lsdException w:name="Medium Grid 1 Accent 4" w:semiHidden="0" w:uiPriority="67" w:unhideWhenUsed="0"/>
-    <w:lsdException w:name="Medium Grid 2 Accent 4" w:semiHidden="0" w:uiPriority="68" w:unhideWhenUsed="0"/>
-    <w:lsdException w:name="Medium Grid 3 Accent 4" w:semiHidden="0" w:uiPriority="69" w:unhideWhenUsed="0"/>
-    <w:lsdException w:name="Dark List Accent 4" w:semiHidden="0" w:uiPriority="70" w:unhideWhenUsed="0"/>
-    <w:lsdException w:name="Colorful Shading Accent 4" w:semiHidden="0" w:uiPriority="71" w:unhideWhenUsed="0"/>
-    <w:lsdException w:name="Colorful List Accent 4" w:semiHidden="0" w:uiPriority="72" w:unhideWhenUsed="0"/>
-    <w:lsdException w:name="Colorful Grid Accent 4" w:semiHidden="0" w:uiPriority="73" w:unhideWhenUsed="0"/>
-    <w:lsdException w:name="Light Shading Accent 5" w:semiHidden="0" w:uiPriority="60" w:unhideWhenUsed="0"/>
-    <w:lsdException w:name="Light List Accent 5" w:semiHidden="0" w:uiPriority="61" w:unhideWhenUsed="0"/>
-    <w:lsdException w:name="Light Grid Accent 5" w:semiHidden="0" w:uiPriority="62" w:unhideWhenUsed="0"/>
-    <w:lsdException w:name="Medium Shading 1 Accent 5" w:semiHidden="0" w:uiPriority="63" w:unhideWhenUsed="0"/>
-    <w:lsdException w:name="Medium Shading 2 Accent 5" w:semiHidden="0" w:uiPriority="64" w:unhideWhenUsed="0"/>
-    <w:lsdException w:name="Medium List 1 Accent 5" w:semiHidden="0" w:uiPriority="65" w:unhideWhenUsed="0"/>
-    <w:lsdException w:name="Medium List 2 Accent 5" w:semiHidden="0" w:uiPriority="66" w:unhideWhenUsed="0"/>
-    <w:lsdException w:name="Medium Grid 1 Accent 5" w:semiHidden="0" w:uiPriority="67" w:unhideWhenUsed="0"/>
-    <w:lsdException w:name="Medium Grid 2 Accent 5" w:semiHidden="0" w:uiPriority="68" w:unhideWhenUsed="0"/>
-    <w:lsdException w:name="Medium Grid 3 Accent 5" w:semiHidden="0" w:uiPriority="69" w:unhideWhenUsed="0"/>
-    <w:lsdException w:name="Dark List Accent 5" w:semiHidden="0" w:uiPriority="70" w:unhideWhenUsed="0"/>
-    <w:lsdException w:name="Colorful Shading Accent 5" w:semiHidden="0" w:uiPriority="71" w:unhideWhenUsed="0"/>
-    <w:lsdException w:name="Colorful List Accent 5" w:semiHidden="0" w:uiPriority="72" w:unhideWhenUsed="0"/>
-    <w:lsdException w:name="Colorful Grid Accent 5" w:semiHidden="0" w:uiPriority="73" w:unhideWhenUsed="0"/>
-    <w:lsdException w:name="Light Shading Accent 6" w:semiHidden="0" w:uiPriority="60" w:unhideWhenUsed="0"/>
-    <w:lsdException w:name="Light List Accent 6" w:semiHidden="0" w:uiPriority="61" w:unhideWhenUsed="0"/>
-    <w:lsdException w:name="Light Grid Accent 6" w:semiHidden="0" w:uiPriority="62" w:unhideWhenUsed="0"/>
-    <w:lsdException w:name="Medium Shading 1 Accent 6" w:semiHidden="0" w:uiPriority="63" w:unhideWhenUsed="0"/>
-    <w:lsdException w:name="Medium Shading 2 Accent 6" w:semiHidden="0" w:uiPriority="64" w:unhideWhenUsed="0"/>
-    <w:lsdException w:name="Medium List 1 Accent 6" w:semiHidden="0" w:uiPriority="65" w:unhideWhenUsed="0"/>
-    <w:lsdException w:name="Medium List 2 Accent 6" w:semiHidden="0" w:uiPriority="66" w:unhideWhenUsed="0"/>
-    <w:lsdException w:name="Medium Grid 1 Accent 6" w:semiHidden="0" w:uiPriority="67" w:unhideWhenUsed="0"/>
-    <w:lsdException w:name="Medium Grid 2 Accent 6" w:semiHidden="0" w:uiPriority="68" w:unhideWhenUsed="0"/>
-    <w:lsdException w:name="Medium Grid 3 Accent 6" w:semiHidden="0" w:uiPriority="69" w:unhideWhenUsed="0"/>
-    <w:lsdException w:name="Dark List Accent 6" w:semiHidden="0" w:uiPriority="70" w:unhideWhenUsed="0"/>
-    <w:lsdException w:name="Colorful Shading Accent 6" w:semiHidden="0" w:uiPriority="71" w:unhideWhenUsed="0"/>
-    <w:lsdException w:name="Colorful List Accent 6" w:semiHidden="0" w:uiPriority="72" w:unhideWhenUsed="0"/>
-    <w:lsdException w:name="Colorful Grid Accent 6" w:semiHidden="0" w:uiPriority="73" w:unhideWhenUsed="0"/>
-    <w:lsdException w:name="Subtle Emphasis" w:semiHidden="0" w:uiPriority="19" w:unhideWhenUsed="0" w:qFormat="1"/>
-    <w:lsdException w:name="Intense Emphasis" w:semiHidden="0" w:uiPriority="21" w:unhideWhenUsed="0" w:qFormat="1"/>
-    <w:lsdException w:name="Subtle Reference" w:semiHidden="0" w:uiPriority="31" w:unhideWhenUsed="0" w:qFormat="1"/>
-    <w:lsdException w:name="Intense Reference" w:semiHidden="0" w:uiPriority="32" w:unhideWhenUsed="0" w:qFormat="1"/>
-    <w:lsdException w:name="Book Title" w:semiHidden="0" w:uiPriority="33" w:unhideWhenUsed="0" w:qFormat="1"/>
-    <w:lsdException w:name="Bibliography" w:uiPriority="37"/>
-    <w:lsdException w:name="TOC Heading" w:uiPriority="39" w:qFormat="1"/>
+  <w:latentStyles w:defLockedState="0" w:defUIPriority="99" w:defSemiHidden="0" w:defUnhideWhenUsed="0" w:defQFormat="0" w:count="371">
+    <w:lsdException w:name="Normal" w:uiPriority="0" w:qFormat="1"/>
+    <w:lsdException w:name="heading 1" w:uiPriority="9" w:qFormat="1"/>
+    <w:lsdException w:name="heading 2" w:semiHidden="1" w:uiPriority="9" w:unhideWhenUsed="1" w:qFormat="1"/>
+    <w:lsdException w:name="heading 3" w:semiHidden="1" w:uiPriority="9" w:unhideWhenUsed="1" w:qFormat="1"/>
+    <w:lsdException w:name="heading 4" w:semiHidden="1" w:uiPriority="9" w:unhideWhenUsed="1" w:qFormat="1"/>
+    <w:lsdException w:name="heading 5" w:semiHidden="1" w:uiPriority="9" w:unhideWhenUsed="1" w:qFormat="1"/>
+    <w:lsdException w:name="heading 6" w:semiHidden="1" w:uiPriority="9" w:unhideWhenUsed="1" w:qFormat="1"/>
+    <w:lsdException w:name="heading 7" w:semiHidden="1" w:uiPriority="9" w:unhideWhenUsed="1" w:qFormat="1"/>
+    <w:lsdException w:name="heading 8" w:semiHidden="1" w:uiPriority="9" w:unhideWhenUsed="1" w:qFormat="1"/>
+    <w:lsdException w:name="heading 9" w:semiHidden="1" w:uiPriority="9" w:unhideWhenUsed="1" w:qFormat="1"/>
+    <w:lsdException w:name="index 1" w:semiHidden="1" w:unhideWhenUsed="1"/>
+    <w:lsdException w:name="index 2" w:semiHidden="1" w:unhideWhenUsed="1"/>
+    <w:lsdException w:name="index 3" w:semiHidden="1" w:unhideWhenUsed="1"/>
+    <w:lsdException w:name="index 4" w:semiHidden="1" w:unhideWhenUsed="1"/>
+    <w:lsdException w:name="index 5" w:semiHidden="1" w:unhideWhenUsed="1"/>
+    <w:lsdException w:name="index 6" w:semiHidden="1" w:unhideWhenUsed="1"/>
+    <w:lsdException w:name="index 7" w:semiHidden="1" w:unhideWhenUsed="1"/>
+    <w:lsdException w:name="index 8" w:semiHidden="1" w:unhideWhenUsed="1"/>
+    <w:lsdException w:name="index 9" w:semiHidden="1" w:unhideWhenUsed="1"/>
+    <w:lsdException w:name="toc 1" w:semiHidden="1" w:uiPriority="39" w:unhideWhenUsed="1" w:qFormat="1"/>
+    <w:lsdException w:name="toc 2" w:semiHidden="1" w:uiPriority="39" w:unhideWhenUsed="1" w:qFormat="1"/>
+    <w:lsdException w:name="toc 3" w:semiHidden="1" w:uiPriority="39" w:unhideWhenUsed="1" w:qFormat="1"/>
+    <w:lsdException w:name="toc 4" w:semiHidden="1" w:uiPriority="39" w:unhideWhenUsed="1"/>
+    <w:lsdException w:name="toc 5" w:semiHidden="1" w:uiPriority="39" w:unhideWhenUsed="1"/>
+    <w:lsdException w:name="toc 6" w:semiHidden="1" w:uiPriority="39" w:unhideWhenUsed="1"/>
+    <w:lsdException w:name="toc 7" w:semiHidden="1" w:uiPriority="39" w:unhideWhenUsed="1"/>
+    <w:lsdException w:name="toc 8" w:semiHidden="1" w:uiPriority="39" w:unhideWhenUsed="1"/>
+    <w:lsdException w:name="toc 9" w:semiHidden="1" w:uiPriority="39" w:unhideWhenUsed="1"/>
+    <w:lsdException w:name="Normal Indent" w:semiHidden="1" w:unhideWhenUsed="1"/>
+    <w:lsdException w:name="footnote text" w:semiHidden="1" w:unhideWhenUsed="1"/>
+    <w:lsdException w:name="annotation text" w:semiHidden="1" w:uiPriority="0" w:unhideWhenUsed="1"/>
+    <w:lsdException w:name="header" w:semiHidden="1" w:unhideWhenUsed="1"/>
+    <w:lsdException w:name="footer" w:semiHidden="1" w:unhideWhenUsed="1"/>
+    <w:lsdException w:name="index heading" w:semiHidden="1" w:unhideWhenUsed="1"/>
+    <w:lsdException w:name="caption" w:semiHidden="1" w:uiPriority="35" w:unhideWhenUsed="1" w:qFormat="1"/>
+    <w:lsdException w:name="table of figures" w:semiHidden="1" w:unhideWhenUsed="1"/>
+    <w:lsdException w:name="envelope address" w:semiHidden="1" w:unhideWhenUsed="1"/>
+    <w:lsdException w:name="envelope return" w:semiHidden="1" w:unhideWhenUsed="1"/>
+    <w:lsdException w:name="footnote reference" w:semiHidden="1" w:unhideWhenUsed="1"/>
+    <w:lsdException w:name="annotation reference" w:semiHidden="1" w:unhideWhenUsed="1"/>
+    <w:lsdException w:name="line number" w:semiHidden="1" w:unhideWhenUsed="1"/>
+    <w:lsdException w:name="page number" w:semiHidden="1" w:unhideWhenUsed="1"/>
+    <w:lsdException w:name="endnote reference" w:semiHidden="1" w:unhideWhenUsed="1"/>
+    <w:lsdException w:name="endnote text" w:semiHidden="1" w:unhideWhenUsed="1"/>
+    <w:lsdException w:name="table of authorities" w:semiHidden="1" w:unhideWhenUsed="1"/>
+    <w:lsdException w:name="macro" w:semiHidden="1" w:unhideWhenUsed="1"/>
+    <w:lsdException w:name="toa heading" w:semiHidden="1" w:unhideWhenUsed="1"/>
+    <w:lsdException w:name="List" w:semiHidden="1" w:unhideWhenUsed="1"/>
+    <w:lsdException w:name="List Bullet" w:semiHidden="1" w:unhideWhenUsed="1"/>
+    <w:lsdException w:name="List Number" w:semiHidden="1" w:unhideWhenUsed="1"/>
+    <w:lsdException w:name="List 2" w:semiHidden="1" w:unhideWhenUsed="1"/>
+    <w:lsdException w:name="List 3" w:semiHidden="1" w:unhideWhenUsed="1"/>
+    <w:lsdException w:name="List 4" w:semiHidden="1" w:unhideWhenUsed="1"/>
+    <w:lsdException w:name="List 5" w:semiHidden="1" w:unhideWhenUsed="1"/>
+    <w:lsdException w:name="List Bullet 2" w:semiHidden="1" w:unhideWhenUsed="1"/>
+    <w:lsdException w:name="List Bullet 3" w:semiHidden="1" w:unhideWhenUsed="1"/>
+    <w:lsdException w:name="List Bullet 4" w:semiHidden="1" w:unhideWhenUsed="1"/>
+    <w:lsdException w:name="List Bullet 5" w:semiHidden="1" w:unhideWhenUsed="1"/>
+    <w:lsdException w:name="List Number 2" w:semiHidden="1" w:unhideWhenUsed="1"/>
+    <w:lsdException w:name="List Number 3" w:semiHidden="1" w:unhideWhenUsed="1"/>
+    <w:lsdException w:name="List Number 4" w:semiHidden="1" w:unhideWhenUsed="1"/>
+    <w:lsdException w:name="List Number 5" w:semiHidden="1" w:unhideWhenUsed="1"/>
+    <w:lsdException w:name="Title" w:uiPriority="10" w:qFormat="1"/>
+    <w:lsdException w:name="Closing" w:semiHidden="1" w:unhideWhenUsed="1"/>
+    <w:lsdException w:name="Signature" w:semiHidden="1" w:unhideWhenUsed="1"/>
+    <w:lsdException w:name="Default Paragraph Font" w:semiHidden="1" w:uiPriority="1" w:unhideWhenUsed="1"/>
+    <w:lsdException w:name="Body Text" w:semiHidden="1" w:unhideWhenUsed="1"/>
+    <w:lsdException w:name="Body Text Indent" w:semiHidden="1" w:unhideWhenUsed="1"/>
+    <w:lsdException w:name="List Continue" w:semiHidden="1" w:unhideWhenUsed="1"/>
+    <w:lsdException w:name="List Continue 2" w:semiHidden="1" w:unhideWhenUsed="1"/>
+    <w:lsdException w:name="List Continue 3" w:semiHidden="1" w:unhideWhenUsed="1"/>
+    <w:lsdException w:name="List Continue 4" w:semiHidden="1" w:unhideWhenUsed="1"/>
+    <w:lsdException w:name="List Continue 5" w:semiHidden="1" w:unhideWhenUsed="1"/>
+    <w:lsdException w:name="Message Header" w:semiHidden="1" w:unhideWhenUsed="1"/>
+    <w:lsdException w:name="Subtitle" w:uiPriority="11" w:qFormat="1"/>
+    <w:lsdException w:name="Salutation" w:semiHidden="1" w:unhideWhenUsed="1"/>
+    <w:lsdException w:name="Date" w:semiHidden="1" w:unhideWhenUsed="1"/>
+    <w:lsdException w:name="Body Text First Indent" w:semiHidden="1" w:unhideWhenUsed="1"/>
+    <w:lsdException w:name="Body Text First Indent 2" w:semiHidden="1" w:unhideWhenUsed="1"/>
+    <w:lsdException w:name="Note Heading" w:semiHidden="1" w:unhideWhenUsed="1"/>
+    <w:lsdException w:name="Body Text 2" w:semiHidden="1" w:unhideWhenUsed="1"/>
+    <w:lsdException w:name="Body Text 3" w:semiHidden="1" w:unhideWhenUsed="1"/>
+    <w:lsdException w:name="Body Text Indent 2" w:semiHidden="1" w:unhideWhenUsed="1"/>
+    <w:lsdException w:name="Body Text Indent 3" w:semiHidden="1" w:unhideWhenUsed="1"/>
+    <w:lsdException w:name="Block Text" w:semiHidden="1" w:unhideWhenUsed="1"/>
+    <w:lsdException w:name="Hyperlink" w:semiHidden="1" w:unhideWhenUsed="1"/>
+    <w:lsdException w:name="FollowedHyperlink" w:semiHidden="1" w:unhideWhenUsed="1"/>
+    <w:lsdException w:name="Strong" w:uiPriority="22" w:qFormat="1"/>
+    <w:lsdException w:name="Emphasis" w:uiPriority="20" w:qFormat="1"/>
+    <w:lsdException w:name="Document Map" w:semiHidden="1" w:unhideWhenUsed="1"/>
+    <w:lsdException w:name="Plain Text" w:semiHidden="1" w:unhideWhenUsed="1"/>
+    <w:lsdException w:name="E-mail Signature" w:semiHidden="1" w:unhideWhenUsed="1"/>
+    <w:lsdException w:name="HTML Top of Form" w:semiHidden="1" w:unhideWhenUsed="1"/>
+    <w:lsdException w:name="HTML Bottom of Form" w:semiHidden="1" w:unhideWhenUsed="1"/>
+    <w:lsdException w:name="Normal (Web)" w:semiHidden="1" w:unhideWhenUsed="1"/>
+    <w:lsdException w:name="HTML Acronym" w:semiHidden="1" w:unhideWhenUsed="1"/>
+    <w:lsdException w:name="HTML Address" w:semiHidden="1" w:unhideWhenUsed="1"/>
+    <w:lsdException w:name="HTML Cite" w:semiHidden="1" w:unhideWhenUsed="1"/>
+    <w:lsdException w:name="HTML Code" w:semiHidden="1" w:unhideWhenUsed="1"/>
+    <w:lsdException w:name="HTML Definition" w:semiHidden="1" w:unhideWhenUsed="1"/>
+    <w:lsdException w:name="HTML Keyboard" w:semiHidden="1" w:unhideWhenUsed="1"/>
+    <w:lsdException w:name="HTML Preformatted" w:semiHidden="1" w:unhideWhenUsed="1"/>
+    <w:lsdException w:name="HTML Sample" w:semiHidden="1" w:unhideWhenUsed="1"/>
+    <w:lsdException w:name="HTML Typewriter" w:semiHidden="1" w:unhideWhenUsed="1"/>
+    <w:lsdException w:name="HTML Variable" w:semiHidden="1" w:unhideWhenUsed="1"/>
+    <w:lsdException w:name="Normal Table" w:semiHidden="1" w:unhideWhenUsed="1"/>
+    <w:lsdException w:name="annotation subject" w:semiHidden="1" w:unhideWhenUsed="1"/>
+    <w:lsdException w:name="No List" w:semiHidden="1" w:unhideWhenUsed="1"/>
+    <w:lsdException w:name="Outline List 1" w:semiHidden="1" w:unhideWhenUsed="1"/>
+    <w:lsdException w:name="Outline List 2" w:semiHidden="1" w:unhideWhenUsed="1"/>
+    <w:lsdException w:name="Outline List 3" w:semiHidden="1" w:unhideWhenUsed="1"/>
+    <w:lsdException w:name="Table Simple 1" w:semiHidden="1" w:unhideWhenUsed="1"/>
+    <w:lsdException w:name="Table Simple 2" w:semiHidden="1" w:unhideWhenUsed="1"/>
+    <w:lsdException w:name="Table Simple 3" w:semiHidden="1" w:unhideWhenUsed="1"/>
+    <w:lsdException w:name="Table Classic 1" w:semiHidden="1" w:unhideWhenUsed="1"/>
+    <w:lsdException w:name="Table Classic 2" w:semiHidden="1" w:unhideWhenUsed="1"/>
+    <w:lsdException w:name="Table Classic 3" w:semiHidden="1" w:unhideWhenUsed="1"/>
+    <w:lsdException w:name="Table Classic 4" w:semiHidden="1" w:unhideWhenUsed="1"/>
+    <w:lsdException w:name="Table Colorful 1" w:semiHidden="1" w:unhideWhenUsed="1"/>
+    <w:lsdException w:name="Table Colorful 2" w:semiHidden="1" w:unhideWhenUsed="1"/>
+    <w:lsdException w:name="Table Colorful 3" w:semiHidden="1" w:unhideWhenUsed="1"/>
+    <w:lsdException w:name="Table Columns 1" w:semiHidden="1" w:unhideWhenUsed="1"/>
+    <w:lsdException w:name="Table Columns 2" w:semiHidden="1" w:unhideWhenUsed="1"/>
+    <w:lsdException w:name="Table Columns 3" w:semiHidden="1" w:unhideWhenUsed="1"/>
+    <w:lsdException w:name="Table Columns 4" w:semiHidden="1" w:unhideWhenUsed="1"/>
+    <w:lsdException w:name="Table Columns 5" w:semiHidden="1" w:unhideWhenUsed="1"/>
+    <w:lsdException w:name="Table Grid 1" w:semiHidden="1" w:unhideWhenUsed="1"/>
+    <w:lsdException w:name="Table Grid 2" w:semiHidden="1" w:unhideWhenUsed="1"/>
+    <w:lsdException w:name="Table Grid 3" w:semiHidden="1" w:unhideWhenUsed="1"/>
+    <w:lsdException w:name="Table Grid 4" w:semiHidden="1" w:unhideWhenUsed="1"/>
+    <w:lsdException w:name="Table Grid 5" w:semiHidden="1" w:unhideWhenUsed="1"/>
+    <w:lsdException w:name="Table Grid 6" w:semiHidden="1" w:unhideWhenUsed="1"/>
+    <w:lsdException w:name="Table Grid 7" w:semiHidden="1" w:unhideWhenUsed="1"/>
+    <w:lsdException w:name="Table Grid 8" w:semiHidden="1" w:unhideWhenUsed="1"/>
+    <w:lsdException w:name="Table List 1" w:semiHidden="1" w:unhideWhenUsed="1"/>
+    <w:lsdException w:name="Table List 2" w:semiHidden="1" w:unhideWhenUsed="1"/>
+    <w:lsdException w:name="Table List 3" w:semiHidden="1" w:unhideWhenUsed="1"/>
+    <w:lsdException w:name="Table List 4" w:semiHidden="1" w:unhideWhenUsed="1"/>
+    <w:lsdException w:name="Table List 5" w:semiHidden="1" w:unhideWhenUsed="1"/>
+    <w:lsdException w:name="Table List 6" w:semiHidden="1" w:unhideWhenUsed="1"/>
+    <w:lsdException w:name="Table List 7" w:semiHidden="1" w:unhideWhenUsed="1"/>
+    <w:lsdException w:name="Table List 8" w:semiHidden="1" w:unhideWhenUsed="1"/>
+    <w:lsdException w:name="Table 3D effects 1" w:semiHidden="1" w:unhideWhenUsed="1"/>
+    <w:lsdException w:name="Table 3D effects 2" w:semiHidden="1" w:unhideWhenUsed="1"/>
+    <w:lsdException w:name="Table 3D effects 3" w:semiHidden="1" w:unhideWhenUsed="1"/>
+    <w:lsdException w:name="Table Contemporary" w:semiHidden="1" w:unhideWhenUsed="1"/>
+    <w:lsdException w:name="Table Elegant" w:semiHidden="1" w:unhideWhenUsed="1"/>
+    <w:lsdException w:name="Table Professional" w:semiHidden="1" w:unhideWhenUsed="1"/>
+    <w:lsdException w:name="Table Subtle 1" w:semiHidden="1" w:unhideWhenUsed="1"/>
+    <w:lsdException w:name="Table Subtle 2" w:semiHidden="1" w:unhideWhenUsed="1"/>
+    <w:lsdException w:name="Table Web 1" w:semiHidden="1" w:unhideWhenUsed="1"/>
+    <w:lsdException w:name="Table Web 2" w:semiHidden="1" w:unhideWhenUsed="1"/>
+    <w:lsdException w:name="Table Web 3" w:semiHidden="1" w:unhideWhenUsed="1"/>
+    <w:lsdException w:name="Balloon Text" w:semiHidden="1" w:unhideWhenUsed="1"/>
+    <w:lsdException w:name="Table Grid" w:uiPriority="59"/>
+    <w:lsdException w:name="Table Theme" w:semiHidden="1" w:unhideWhenUsed="1"/>
+    <w:lsdException w:name="Placeholder Text" w:semiHidden="1"/>
+    <w:lsdException w:name="No Spacing" w:uiPriority="1" w:qFormat="1"/>
+    <w:lsdException w:name="Light Shading" w:uiPriority="60"/>
+    <w:lsdException w:name="Light List" w:uiPriority="61"/>
+    <w:lsdException w:name="Light Grid" w:uiPriority="62"/>
+    <w:lsdException w:name="Medium Shading 1" w:uiPriority="63"/>
+    <w:lsdException w:name="Medium Shading 2" w:uiPriority="64"/>
+    <w:lsdException w:name="Medium List 1" w:uiPriority="65"/>
+    <w:lsdException w:name="Medium List 2" w:uiPriority="66"/>
+    <w:lsdException w:name="Medium Grid 1" w:uiPriority="67"/>
+    <w:lsdException w:name="Medium Grid 2" w:uiPriority="68"/>
+    <w:lsdException w:name="Medium Grid 3" w:uiPriority="69"/>
+    <w:lsdException w:name="Dark List" w:uiPriority="70"/>
+    <w:lsdException w:name="Colorful Shading" w:uiPriority="71"/>
+    <w:lsdException w:name="Colorful List" w:uiPriority="72"/>
+    <w:lsdException w:name="Colorful Grid" w:uiPriority="73"/>
+    <w:lsdException w:name="Light Shading Accent 1" w:uiPriority="60"/>
+    <w:lsdException w:name="Light List Accent 1" w:uiPriority="61"/>
+    <w:lsdException w:name="Light Grid Accent 1" w:uiPriority="62"/>
+    <w:lsdException w:name="Medium Shading 1 Accent 1" w:uiPriority="63"/>
+    <w:lsdException w:name="Medium Shading 2 Accent 1" w:uiPriority="64"/>
+    <w:lsdException w:name="Medium List 1 Accent 1" w:uiPriority="65"/>
+    <w:lsdException w:name="Revision" w:semiHidden="1"/>
+    <w:lsdException w:name="List Paragraph" w:uiPriority="34" w:qFormat="1"/>
+    <w:lsdException w:name="Quote" w:uiPriority="29" w:qFormat="1"/>
+    <w:lsdException w:name="Intense Quote" w:uiPriority="30" w:qFormat="1"/>
+    <w:lsdException w:name="Medium List 2 Accent 1" w:uiPriority="66"/>
+    <w:lsdException w:name="Medium Grid 1 Accent 1" w:uiPriority="67"/>
+    <w:lsdException w:name="Medium Grid 2 Accent 1" w:uiPriority="68"/>
+    <w:lsdException w:name="Medium Grid 3 Accent 1" w:uiPriority="69"/>
+    <w:lsdException w:name="Dark List Accent 1" w:uiPriority="70"/>
+    <w:lsdException w:name="Colorful Shading Accent 1" w:uiPriority="71"/>
+    <w:lsdException w:name="Colorful List Accent 1" w:uiPriority="72"/>
+    <w:lsdException w:name="Colorful Grid Accent 1" w:uiPriority="73"/>
+    <w:lsdException w:name="Light Shading Accent 2" w:uiPriority="60"/>
+    <w:lsdException w:name="Light List Accent 2" w:uiPriority="61"/>
+    <w:lsdException w:name="Light Grid Accent 2" w:uiPriority="62"/>
+    <w:lsdException w:name="Medium Shading 1 Accent 2" w:uiPriority="63"/>
+    <w:lsdException w:name="Medium Shading 2 Accent 2" w:uiPriority="64"/>
+    <w:lsdException w:name="Medium List 1 Accent 2" w:uiPriority="65"/>
+    <w:lsdException w:name="Medium List 2 Accent 2" w:uiPriority="66"/>
+    <w:lsdException w:name="Medium Grid 1 Accent 2" w:uiPriority="67"/>
+    <w:lsdException w:name="Medium Grid 2 Accent 2" w:uiPriority="68"/>
+    <w:lsdException w:name="Medium Grid 3 Accent 2" w:uiPriority="69"/>
+    <w:lsdException w:name="Dark List Accent 2" w:uiPriority="70"/>
+    <w:lsdException w:name="Colorful Shading Accent 2" w:uiPriority="71"/>
+    <w:lsdException w:name="Colorful List Accent 2" w:uiPriority="72"/>
+    <w:lsdException w:name="Colorful Grid Accent 2" w:uiPriority="73"/>
+    <w:lsdException w:name="Light Shading Accent 3" w:uiPriority="60"/>
+    <w:lsdException w:name="Light List Accent 3" w:uiPriority="61"/>
+    <w:lsdException w:name="Light Grid Accent 3" w:uiPriority="62"/>
+    <w:lsdException w:name="Medium Shading 1 Accent 3" w:uiPriority="63"/>
+    <w:lsdException w:name="Medium Shading 2 Accent 3" w:uiPriority="64"/>
+    <w:lsdException w:name="Medium List 1 Accent 3" w:uiPriority="65"/>
+    <w:lsdException w:name="Medium List 2 Accent 3" w:uiPriority="66"/>
+    <w:lsdException w:name="Medium Grid 1 Accent 3" w:uiPriority="67"/>
+    <w:lsdException w:name="Medium Grid 2 Accent 3" w:uiPriority="68"/>
+    <w:lsdException w:name="Medium Grid 3 Accent 3" w:uiPriority="69"/>
+    <w:lsdException w:name="Dark List Accent 3" w:uiPriority="70"/>
+    <w:lsdException w:name="Colorful Shading Accent 3" w:uiPriority="71"/>
+    <w:lsdException w:name="Colorful List Accent 3" w:uiPriority="72"/>
+    <w:lsdException w:name="Colorful Grid Accent 3" w:uiPriority="73"/>
+    <w:lsdException w:name="Light Shading Accent 4" w:uiPriority="60"/>
+    <w:lsdException w:name="Light List Accent 4" w:uiPriority="61"/>
+    <w:lsdException w:name="Light Grid Accent 4" w:uiPriority="62"/>
+    <w:lsdException w:name="Medium Shading 1 Accent 4" w:uiPriority="63"/>
+    <w:lsdException w:name="Medium Shading 2 Accent 4" w:uiPriority="64"/>
+    <w:lsdException w:name="Medium List 1 Accent 4" w:uiPriority="65"/>
+    <w:lsdException w:name="Medium List 2 Accent 4" w:uiPriority="66"/>
+    <w:lsdException w:name="Medium Grid 1 Accent 4" w:uiPriority="67"/>
+    <w:lsdException w:name="Medium Grid 2 Accent 4" w:uiPriority="68"/>
+    <w:lsdException w:name="Medium Grid 3 Accent 4" w:uiPriority="69"/>
+    <w:lsdException w:name="Dark List Accent 4" w:uiPriority="70"/>
+    <w:lsdException w:name="Colorful Shading Accent 4" w:uiPriority="71"/>
+    <w:lsdException w:name="Colorful List Accent 4" w:uiPriority="72"/>
+    <w:lsdException w:name="Colorful Grid Accent 4" w:uiPriority="73"/>
+    <w:lsdException w:name="Light Shading Accent 5" w:uiPriority="60"/>
+    <w:lsdException w:name="Light List Accent 5" w:uiPriority="61"/>
+    <w:lsdException w:name="Light Grid Accent 5" w:uiPriority="62"/>
+    <w:lsdException w:name="Medium Shading 1 Accent 5" w:uiPriority="63"/>
+    <w:lsdException w:name="Medium Shading 2 Accent 5" w:uiPriority="64"/>
+    <w:lsdException w:name="Medium List 1 Accent 5" w:uiPriority="65"/>
+    <w:lsdException w:name="Medium List 2 Accent 5" w:uiPriority="66"/>
+    <w:lsdException w:name="Medium Grid 1 Accent 5" w:uiPriority="67"/>
+    <w:lsdException w:name="Medium Grid 2 Accent 5" w:uiPriority="68"/>
+    <w:lsdException w:name="Medium Grid 3 Accent 5" w:uiPriority="69"/>
+    <w:lsdException w:name="Dark List Accent 5" w:uiPriority="70"/>
+    <w:lsdException w:name="Colorful Shading Accent 5" w:uiPriority="71"/>
+    <w:lsdException w:name="Colorful List Accent 5" w:uiPriority="72"/>
+    <w:lsdException w:name="Colorful Grid Accent 5" w:uiPriority="73"/>
+    <w:lsdException w:name="Light Shading Accent 6" w:uiPriority="60"/>
+    <w:lsdException w:name="Light List Accent 6" w:uiPriority="61"/>
+    <w:lsdException w:name="Light Grid Accent 6" w:uiPriority="62"/>
+    <w:lsdException w:name="Medium Shading 1 Accent 6" w:uiPriority="63"/>
+    <w:lsdException w:name="Medium Shading 2 Accent 6" w:uiPriority="64"/>
+    <w:lsdException w:name="Medium List 1 Accent 6" w:uiPriority="65"/>
+    <w:lsdException w:name="Medium List 2 Accent 6" w:uiPriority="66"/>
+    <w:lsdException w:name="Medium Grid 1 Accent 6" w:uiPriority="67"/>
+    <w:lsdException w:name="Medium Grid 2 Accent 6" w:uiPriority="68"/>
+    <w:lsdException w:name="Medium Grid 3 Accent 6" w:uiPriority="69"/>
+    <w:lsdException w:name="Dark List Accent 6" w:uiPriority="70"/>
+    <w:lsdException w:name="Colorful Shading Accent 6" w:uiPriority="71"/>
+    <w:lsdException w:name="Colorful List Accent 6" w:uiPriority="72"/>
+    <w:lsdException w:name="Colorful Grid Accent 6" w:uiPriority="73"/>
+    <w:lsdException w:name="Subtle Emphasis" w:uiPriority="19" w:qFormat="1"/>
+    <w:lsdException w:name="Intense Emphasis" w:uiPriority="21" w:qFormat="1"/>
+    <w:lsdException w:name="Subtle Reference" w:uiPriority="31" w:qFormat="1"/>
+    <w:lsdException w:name="Intense Reference" w:uiPriority="32" w:qFormat="1"/>
+    <w:lsdException w:name="Book Title" w:uiPriority="33" w:qFormat="1"/>
+    <w:lsdException w:name="Bibliography" w:semiHidden="1" w:uiPriority="37" w:unhideWhenUsed="1"/>
+    <w:lsdException w:name="TOC Heading" w:semiHidden="1" w:uiPriority="39" w:unhideWhenUsed="1" w:qFormat="1"/>
+    <w:lsdException w:name="Plain Table 1" w:uiPriority="41"/>
+    <w:lsdException w:name="Plain Table 2" w:uiPriority="42"/>
+    <w:lsdException w:name="Plain Table 3" w:uiPriority="43"/>
+    <w:lsdException w:name="Plain Table 4" w:uiPriority="44"/>
+    <w:lsdException w:name="Plain Table 5" w:uiPriority="45"/>
+    <w:lsdException w:name="Grid Table Light" w:uiPriority="40"/>
+    <w:lsdException w:name="Grid Table 1 Light" w:uiPriority="46"/>
+    <w:lsdException w:name="Grid Table 2" w:uiPriority="47"/>
+    <w:lsdException w:name="Grid Table 3" w:uiPriority="48"/>
+    <w:lsdException w:name="Grid Table 4" w:uiPriority="49"/>
+    <w:lsdException w:name="Grid Table 5 Dark" w:uiPriority="50"/>
+    <w:lsdException w:name="Grid Table 6 Colorful" w:uiPriority="51"/>
+    <w:lsdException w:name="Grid Table 7 Colorful" w:uiPriority="52"/>
+    <w:lsdException w:name="Grid Table 1 Light Accent 1" w:uiPriority="46"/>
+    <w:lsdException w:name="Grid Table 2 Accent 1" w:uiPriority="47"/>
+    <w:lsdException w:name="Grid Table 3 Accent 1" w:uiPriority="48"/>
+    <w:lsdException w:name="Grid Table 4 Accent 1" w:uiPriority="49"/>
+    <w:lsdException w:name="Grid Table 5 Dark Accent 1" w:uiPriority="50"/>
+    <w:lsdException w:name="Grid Table 6 Colorful Accent 1" w:uiPriority="51"/>
+    <w:lsdException w:name="Grid Table 7 Colorful Accent 1" w:uiPriority="52"/>
+    <w:lsdException w:name="Grid Table 1 Light Accent 2" w:uiPriority="46"/>
+    <w:lsdException w:name="Grid Table 2 Accent 2" w:uiPriority="47"/>
+    <w:lsdException w:name="Grid Table 3 Accent 2" w:uiPriority="48"/>
+    <w:lsdException w:name="Grid Table 4 Accent 2" w:uiPriority="49"/>
+    <w:lsdException w:name="Grid Table 5 Dark Accent 2" w:uiPriority="50"/>
+    <w:lsdException w:name="Grid Table 6 Colorful Accent 2" w:uiPriority="51"/>
+    <w:lsdException w:name="Grid Table 7 Colorful Accent 2" w:uiPriority="52"/>
+    <w:lsdException w:name="Grid Table 1 Light Accent 3" w:uiPriority="46"/>
+    <w:lsdException w:name="Grid Table 2 Accent 3" w:uiPriority="47"/>
+    <w:lsdException w:name="Grid Table 3 Accent 3" w:uiPriority="48"/>
+    <w:lsdException w:name="Grid Table 4 Accent 3" w:uiPriority="49"/>
+    <w:lsdException w:name="Grid Table 5 Dark Accent 3" w:uiPriority="50"/>
+    <w:lsdException w:name="Grid Table 6 Colorful Accent 3" w:uiPriority="51"/>
+    <w:lsdException w:name="Grid Table 7 Colorful Accent 3" w:uiPriority="52"/>
+    <w:lsdException w:name="Grid Table 1 Light Accent 4" w:uiPriority="46"/>
+    <w:lsdException w:name="Grid Table 2 Accent 4" w:uiPriority="47"/>
+    <w:lsdException w:name="Grid Table 3 Accent 4" w:uiPriority="48"/>
+    <w:lsdException w:name="Grid Table 4 Accent 4" w:uiPriority="49"/>
+    <w:lsdException w:name="Grid Table 5 Dark Accent 4" w:uiPriority="50"/>
+    <w:lsdException w:name="Grid Table 6 Colorful Accent 4" w:uiPriority="51"/>
+    <w:lsdException w:name="Grid Table 7 Colorful Accent 4" w:uiPriority="52"/>
+    <w:lsdException w:name="Grid Table 1 Light Accent 5" w:uiPriority="46"/>
+    <w:lsdException w:name="Grid Table 2 Accent 5" w:uiPriority="47"/>
+    <w:lsdException w:name="Grid Table 3 Accent 5" w:uiPriority="48"/>
+    <w:lsdException w:name="Grid Table 4 Accent 5" w:uiPriority="49"/>
+    <w:lsdException w:name="Grid Table 5 Dark Accent 5" w:uiPriority="50"/>
+    <w:lsdException w:name="Grid Table 6 Colorful Accent 5" w:uiPriority="51"/>
+    <w:lsdException w:name="Grid Table 7 Colorful Accent 5" w:uiPriority="52"/>
+    <w:lsdException w:name="Grid Table 1 Light Accent 6" w:uiPriority="46"/>
+    <w:lsdException w:name="Grid Table 2 Accent 6" w:uiPriority="47"/>
+    <w:lsdException w:name="Grid Table 3 Accent 6" w:uiPriority="48"/>
+    <w:lsdException w:name="Grid Table 4 Accent 6" w:uiPriority="49"/>
+    <w:lsdException w:name="Grid Table 5 Dark Accent 6" w:uiPriority="50"/>
+    <w:lsdException w:name="Grid Table 6 Colorful Accent 6" w:uiPriority="51"/>
+    <w:lsdException w:name="Grid Table 7 Colorful Accent 6" w:uiPriority="52"/>
+    <w:lsdException w:name="List Table 1 Light" w:uiPriority="46"/>
+    <w:lsdException w:name="List Table 2" w:uiPriority="47"/>
+    <w:lsdException w:name="List Table 3" w:uiPriority="48"/>
+    <w:lsdException w:name="List Table 4" w:uiPriority="49"/>
+    <w:lsdException w:name="List Table 5 Dark" w:uiPriority="50"/>
+    <w:lsdException w:name="List Table 6 Colorful" w:uiPriority="51"/>
+    <w:lsdException w:name="List Table 7 Colorful" w:uiPriority="52"/>
+    <w:lsdException w:name="List Table 1 Light Accent 1" w:uiPriority="46"/>
+    <w:lsdException w:name="List Table 2 Accent 1" w:uiPriority="47"/>
+    <w:lsdException w:name="List Table 3 Accent 1" w:uiPriority="48"/>
+    <w:lsdException w:name="List Table 4 Accent 1" w:uiPriority="49"/>
+    <w:lsdException w:name="List Table 5 Dark Accent 1" w:uiPriority="50"/>
+    <w:lsdException w:name="List Table 6 Colorful Accent 1" w:uiPriority="51"/>
+    <w:lsdException w:name="List Table 7 Colorful Accent 1" w:uiPriority="52"/>
+    <w:lsdException w:name="List Table 1 Light Accent 2" w:uiPriority="46"/>
+    <w:lsdException w:name="List Table 2 Accent 2" w:uiPriority="47"/>
+    <w:lsdException w:name="List Table 3 Accent 2" w:uiPriority="48"/>
+    <w:lsdException w:name="List Table 4 Accent 2" w:uiPriority="49"/>
+    <w:lsdException w:name="List Table 5 Dark Accent 2" w:uiPriority="50"/>
+    <w:lsdException w:name="List Table 6 Colorful Accent 2" w:uiPriority="51"/>
+    <w:lsdException w:name="List Table 7 Colorful Accent 2" w:uiPriority="52"/>
+    <w:lsdException w:name="List Table 1 Light Accent 3" w:uiPriority="46"/>
+    <w:lsdException w:name="List Table 2 Accent 3" w:uiPriority="47"/>
+    <w:lsdException w:name="List Table 3 Accent 3" w:uiPriority="48"/>
+    <w:lsdException w:name="List Table 4 Accent 3" w:uiPriority="49"/>
+    <w:lsdException w:name="List Table 5 Dark Accent 3" w:uiPriority="50"/>
+    <w:lsdException w:name="List Table 6 Colorful Accent 3" w:uiPriority="51"/>
+    <w:lsdException w:name="List Table 7 Colorful Accent 3" w:uiPriority="52"/>
+    <w:lsdException w:name="List Table 1 Light Accent 4" w:uiPriority="46"/>
+    <w:lsdException w:name="List Table 2 Accent 4" w:uiPriority="47"/>
+    <w:lsdException w:name="List Table 3 Accent 4" w:uiPriority="48"/>
+    <w:lsdException w:name="List Table 4 Accent 4" w:uiPriority="49"/>
+    <w:lsdException w:name="List Table 5 Dark Accent 4" w:uiPriority="50"/>
+    <w:lsdException w:name="List Table 6 Colorful Accent 4" w:uiPriority="51"/>
+    <w:lsdException w:name="List Table 7 Colorful Accent 4" w:uiPriority="52"/>
+    <w:lsdException w:name="List Table 1 Light Accent 5" w:uiPriority="46"/>
+    <w:lsdException w:name="List Table 2 Accent 5" w:uiPriority="47"/>
+    <w:lsdException w:name="List Table 3 Accent 5" w:uiPriority="48"/>
+    <w:lsdException w:name="List Table 4 Accent 5" w:uiPriority="49"/>
+    <w:lsdException w:name="List Table 5 Dark Accent 5" w:uiPriority="50"/>
+    <w:lsdException w:name="List Table 6 Colorful Accent 5" w:uiPriority="51"/>
+    <w:lsdException w:name="List Table 7 Colorful Accent 5" w:uiPriority="52"/>
+    <w:lsdException w:name="List Table 1 Light Accent 6" w:uiPriority="46"/>
+    <w:lsdException w:name="List Table 2 Accent 6" w:uiPriority="47"/>
+    <w:lsdException w:name="List Table 3 Accent 6" w:uiPriority="48"/>
+    <w:lsdException w:name="List Table 4 Accent 6" w:uiPriority="49"/>
+    <w:lsdException w:name="List Table 5 Dark Accent 6" w:uiPriority="50"/>
+    <w:lsdException w:name="List Table 6 Colorful Accent 6" w:uiPriority="51"/>
+    <w:lsdException w:name="List Table 7 Colorful Accent 6" w:uiPriority="52"/>
   </w:latentStyles>
   <w:style w:type="paragraph" w:default="1" w:styleId="Normal">
     <w:name w:val="Normal"/>
@@ -13751,7 +14004,6 @@
       <w:kern w:val="36"/>
       <w:sz w:val="32"/>
       <w:szCs w:val="48"/>
-      <w:lang/>
     </w:rPr>
   </w:style>
   <w:style w:type="paragraph" w:styleId="Ttulo2">
@@ -13771,7 +14023,6 @@
       <w:bCs/>
       <w:color w:val="365F91"/>
       <w:szCs w:val="36"/>
-      <w:lang/>
     </w:rPr>
   </w:style>
   <w:style w:type="paragraph" w:styleId="Ttulo3">
@@ -13794,12 +14045,12 @@
       <w:bCs/>
       <w:sz w:val="26"/>
       <w:szCs w:val="26"/>
-      <w:lang/>
     </w:rPr>
   </w:style>
   <w:style w:type="character" w:default="1" w:styleId="Fuentedeprrafopredeter">
     <w:name w:val="Default Paragraph Font"/>
     <w:uiPriority w:val="1"/>
+    <w:semiHidden/>
     <w:unhideWhenUsed/>
   </w:style>
   <w:style w:type="table" w:default="1" w:styleId="Tablanormal">
@@ -13807,7 +14058,6 @@
     <w:uiPriority w:val="99"/>
     <w:semiHidden/>
     <w:unhideWhenUsed/>
-    <w:qFormat/>
     <w:tblPr>
       <w:tblInd w:w="0" w:type="dxa"/>
       <w:tblCellMar>
@@ -13881,7 +14131,6 @@
     <w:uiPriority w:val="59"/>
     <w:rsid w:val="00245426"/>
     <w:tblPr>
-      <w:tblInd w:w="0" w:type="dxa"/>
       <w:tblBorders>
         <w:top w:val="single" w:sz="4" w:space="0" w:color="000000"/>
         <w:left w:val="single" w:sz="4" w:space="0" w:color="000000"/>
@@ -13890,12 +14139,6 @@
         <w:insideH w:val="single" w:sz="4" w:space="0" w:color="000000"/>
         <w:insideV w:val="single" w:sz="4" w:space="0" w:color="000000"/>
       </w:tblBorders>
-      <w:tblCellMar>
-        <w:top w:w="0" w:type="dxa"/>
-        <w:left w:w="108" w:type="dxa"/>
-        <w:bottom w:w="0" w:type="dxa"/>
-        <w:right w:w="108" w:type="dxa"/>
-      </w:tblCellMar>
     </w:tblPr>
   </w:style>
   <w:style w:type="paragraph" w:styleId="Textocomentario">
@@ -14015,7 +14258,6 @@
       <w:rFonts w:ascii="Tahoma" w:hAnsi="Tahoma"/>
       <w:sz w:val="16"/>
       <w:szCs w:val="16"/>
-      <w:lang/>
     </w:rPr>
   </w:style>
   <w:style w:type="character" w:customStyle="1" w:styleId="TextodegloboCar">
@@ -14065,7 +14307,6 @@
     <w:rPr>
       <w:rFonts w:ascii="Calibri" w:hAnsi="Calibri"/>
       <w:sz w:val="22"/>
-      <w:lang/>
     </w:rPr>
   </w:style>
   <w:style w:type="character" w:customStyle="1" w:styleId="EncabezadoCar">
@@ -14095,7 +14336,6 @@
     <w:rPr>
       <w:rFonts w:ascii="Calibri" w:hAnsi="Calibri"/>
       <w:sz w:val="22"/>
-      <w:lang/>
     </w:rPr>
   </w:style>
   <w:style w:type="character" w:customStyle="1" w:styleId="PiedepginaCar">

</xml_diff>